<commit_message>
Entrega final trabajo 1
</commit_message>
<xml_diff>
--- a/figures/tabla_pearson.docx
+++ b/figures/tabla_pearson.docx
@@ -17,20 +17,20 @@
         <w:tblLook w:firstRow="1" w:lastRow="0" w:firstColumn="0" w:lastColumn="0" w:noHBand="0" w:noVBand="1"/>
       </w:tblPr>
       <w:tblGrid>
-        <w:gridCol w:w="2880"/>
-        <w:gridCol w:w="864"/>
-        <w:gridCol w:w="864"/>
-        <w:gridCol w:w="864"/>
-        <w:gridCol w:w="864"/>
-        <w:gridCol w:w="864"/>
-        <w:gridCol w:w="864"/>
-        <w:gridCol w:w="864"/>
-        <w:gridCol w:w="864"/>
-        <w:gridCol w:w="864"/>
+        <w:gridCol w:w="1484"/>
+        <w:gridCol w:w="1301"/>
+        <w:gridCol w:w="1002"/>
+        <w:gridCol w:w="1359"/>
+        <w:gridCol w:w="1525"/>
+        <w:gridCol w:w="1525"/>
+        <w:gridCol w:w="1525"/>
+        <w:gridCol w:w="1290"/>
+        <w:gridCol w:w="1693"/>
+        <w:gridCol w:w="1491"/>
       </w:tblGrid>
       <w:tr>
         <w:trPr>
-          <w:trHeight w:val="360" w:hRule="auto"/>
+          <w:trHeight w:val="705" w:hRule="auto"/>
           <w:tblHeader/>
         </w:trPr>
         header1
@@ -85,14 +85,14 @@
                 <w:szCs w:val="20"/>
                 <w:color w:val="000000"/>
               </w:rPr>
-              <w:t xml:space="preserve">Tabla 1: Matriz de Correlación de Pearson</w:t>
+              <w:t xml:space="preserve">Tabla 3: Matriz de Correlación de Pearson</w:t>
             </w:r>
           </w:p>
         </w:tc>
       </w:tr>
       <w:tr>
         <w:trPr>
-          <w:trHeight w:val="360" w:hRule="auto"/>
+          <w:trHeight w:val="705" w:hRule="auto"/>
           <w:tblHeader/>
         </w:trPr>
         header2
@@ -200,7 +200,33 @@
                 <w:szCs w:val="20"/>
                 <w:color w:val="000000"/>
               </w:rPr>
-              <w:t xml:space="preserve">Crear programa</w:t>
+              <w:t xml:space="preserve">Crear</w:t>
+            </w:r>
+            <w:r>
+              <w:rPr>
+                <w:rFonts w:ascii="Calibri" w:hAnsi="Calibri" w:eastAsia="Calibri" w:cs="Calibri"/>
+                <w:i w:val="false"/>
+                <w:b w:val="true"/>
+                <w:u w:val="none"/>
+                <w:strike w:val="false"/>
+                <w:sz w:val="20"/>
+                <w:szCs w:val="20"/>
+                <w:color w:val="000000"/>
+              </w:rPr>
+              <w:br/>
+            </w:r>
+            <w:r>
+              <w:rPr>
+                <w:rFonts w:ascii="Calibri" w:hAnsi="Calibri" w:eastAsia="Calibri" w:cs="Calibri"/>
+                <w:i w:val="false"/>
+                <w:b w:val="true"/>
+                <w:u w:val="none"/>
+                <w:strike w:val="false"/>
+                <w:sz w:val="20"/>
+                <w:szCs w:val="20"/>
+                <w:color w:val="000000"/>
+              </w:rPr>
+              <w:t xml:space="preserve">programa</w:t>
             </w:r>
           </w:p>
         </w:tc>
@@ -254,7 +280,33 @@
                 <w:szCs w:val="20"/>
                 <w:color w:val="000000"/>
               </w:rPr>
-              <w:t xml:space="preserve">Pasos lógicos</w:t>
+              <w:t xml:space="preserve">Pasos</w:t>
+            </w:r>
+            <w:r>
+              <w:rPr>
+                <w:rFonts w:ascii="Calibri" w:hAnsi="Calibri" w:eastAsia="Calibri" w:cs="Calibri"/>
+                <w:i w:val="false"/>
+                <w:b w:val="true"/>
+                <w:u w:val="none"/>
+                <w:strike w:val="false"/>
+                <w:sz w:val="20"/>
+                <w:szCs w:val="20"/>
+                <w:color w:val="000000"/>
+              </w:rPr>
+              <w:br/>
+            </w:r>
+            <w:r>
+              <w:rPr>
+                <w:rFonts w:ascii="Calibri" w:hAnsi="Calibri" w:eastAsia="Calibri" w:cs="Calibri"/>
+                <w:i w:val="false"/>
+                <w:b w:val="true"/>
+                <w:u w:val="none"/>
+                <w:strike w:val="false"/>
+                <w:sz w:val="20"/>
+                <w:szCs w:val="20"/>
+                <w:color w:val="000000"/>
+              </w:rPr>
+              <w:t xml:space="preserve">lógicos</w:t>
             </w:r>
           </w:p>
         </w:tc>
@@ -308,7 +360,33 @@
                 <w:szCs w:val="20"/>
                 <w:color w:val="000000"/>
               </w:rPr>
-              <w:t xml:space="preserve">Identificar error</w:t>
+              <w:t xml:space="preserve">Identificar</w:t>
+            </w:r>
+            <w:r>
+              <w:rPr>
+                <w:rFonts w:ascii="Calibri" w:hAnsi="Calibri" w:eastAsia="Calibri" w:cs="Calibri"/>
+                <w:i w:val="false"/>
+                <w:b w:val="true"/>
+                <w:u w:val="none"/>
+                <w:strike w:val="false"/>
+                <w:sz w:val="20"/>
+                <w:szCs w:val="20"/>
+                <w:color w:val="000000"/>
+              </w:rPr>
+              <w:br/>
+            </w:r>
+            <w:r>
+              <w:rPr>
+                <w:rFonts w:ascii="Calibri" w:hAnsi="Calibri" w:eastAsia="Calibri" w:cs="Calibri"/>
+                <w:i w:val="false"/>
+                <w:b w:val="true"/>
+                <w:u w:val="none"/>
+                <w:strike w:val="false"/>
+                <w:sz w:val="20"/>
+                <w:szCs w:val="20"/>
+                <w:color w:val="000000"/>
+              </w:rPr>
+              <w:t xml:space="preserve">error</w:t>
             </w:r>
           </w:p>
         </w:tc>
@@ -362,7 +440,33 @@
                 <w:szCs w:val="20"/>
                 <w:color w:val="000000"/>
               </w:rPr>
-              <w:t xml:space="preserve">Buscar información</w:t>
+              <w:t xml:space="preserve">Buscar</w:t>
+            </w:r>
+            <w:r>
+              <w:rPr>
+                <w:rFonts w:ascii="Calibri" w:hAnsi="Calibri" w:eastAsia="Calibri" w:cs="Calibri"/>
+                <w:i w:val="false"/>
+                <w:b w:val="true"/>
+                <w:u w:val="none"/>
+                <w:strike w:val="false"/>
+                <w:sz w:val="20"/>
+                <w:szCs w:val="20"/>
+                <w:color w:val="000000"/>
+              </w:rPr>
+              <w:br/>
+            </w:r>
+            <w:r>
+              <w:rPr>
+                <w:rFonts w:ascii="Calibri" w:hAnsi="Calibri" w:eastAsia="Calibri" w:cs="Calibri"/>
+                <w:i w:val="false"/>
+                <w:b w:val="true"/>
+                <w:u w:val="none"/>
+                <w:strike w:val="false"/>
+                <w:sz w:val="20"/>
+                <w:szCs w:val="20"/>
+                <w:color w:val="000000"/>
+              </w:rPr>
+              <w:t xml:space="preserve">información</w:t>
             </w:r>
           </w:p>
         </w:tc>
@@ -416,7 +520,33 @@
                 <w:szCs w:val="20"/>
                 <w:color w:val="000000"/>
               </w:rPr>
-              <w:t xml:space="preserve">Evaluar información</w:t>
+              <w:t xml:space="preserve">Evaluar</w:t>
+            </w:r>
+            <w:r>
+              <w:rPr>
+                <w:rFonts w:ascii="Calibri" w:hAnsi="Calibri" w:eastAsia="Calibri" w:cs="Calibri"/>
+                <w:i w:val="false"/>
+                <w:b w:val="true"/>
+                <w:u w:val="none"/>
+                <w:strike w:val="false"/>
+                <w:sz w:val="20"/>
+                <w:szCs w:val="20"/>
+                <w:color w:val="000000"/>
+              </w:rPr>
+              <w:br/>
+            </w:r>
+            <w:r>
+              <w:rPr>
+                <w:rFonts w:ascii="Calibri" w:hAnsi="Calibri" w:eastAsia="Calibri" w:cs="Calibri"/>
+                <w:i w:val="false"/>
+                <w:b w:val="true"/>
+                <w:u w:val="none"/>
+                <w:strike w:val="false"/>
+                <w:sz w:val="20"/>
+                <w:szCs w:val="20"/>
+                <w:color w:val="000000"/>
+              </w:rPr>
+              <w:t xml:space="preserve">información</w:t>
             </w:r>
           </w:p>
         </w:tc>
@@ -470,7 +600,33 @@
                 <w:szCs w:val="20"/>
                 <w:color w:val="000000"/>
               </w:rPr>
-              <w:t xml:space="preserve">Compartir información</w:t>
+              <w:t xml:space="preserve">Compartir</w:t>
+            </w:r>
+            <w:r>
+              <w:rPr>
+                <w:rFonts w:ascii="Calibri" w:hAnsi="Calibri" w:eastAsia="Calibri" w:cs="Calibri"/>
+                <w:i w:val="false"/>
+                <w:b w:val="true"/>
+                <w:u w:val="none"/>
+                <w:strike w:val="false"/>
+                <w:sz w:val="20"/>
+                <w:szCs w:val="20"/>
+                <w:color w:val="000000"/>
+              </w:rPr>
+              <w:br/>
+            </w:r>
+            <w:r>
+              <w:rPr>
+                <w:rFonts w:ascii="Calibri" w:hAnsi="Calibri" w:eastAsia="Calibri" w:cs="Calibri"/>
+                <w:i w:val="false"/>
+                <w:b w:val="true"/>
+                <w:u w:val="none"/>
+                <w:strike w:val="false"/>
+                <w:sz w:val="20"/>
+                <w:szCs w:val="20"/>
+                <w:color w:val="000000"/>
+              </w:rPr>
+              <w:t xml:space="preserve">información</w:t>
             </w:r>
           </w:p>
         </w:tc>
@@ -524,7 +680,33 @@
                 <w:szCs w:val="20"/>
                 <w:color w:val="000000"/>
               </w:rPr>
-              <w:t xml:space="preserve">Colaborar en grupo</w:t>
+              <w:t xml:space="preserve">Colaborar</w:t>
+            </w:r>
+            <w:r>
+              <w:rPr>
+                <w:rFonts w:ascii="Calibri" w:hAnsi="Calibri" w:eastAsia="Calibri" w:cs="Calibri"/>
+                <w:i w:val="false"/>
+                <w:b w:val="true"/>
+                <w:u w:val="none"/>
+                <w:strike w:val="false"/>
+                <w:sz w:val="20"/>
+                <w:szCs w:val="20"/>
+                <w:color w:val="000000"/>
+              </w:rPr>
+              <w:br/>
+            </w:r>
+            <w:r>
+              <w:rPr>
+                <w:rFonts w:ascii="Calibri" w:hAnsi="Calibri" w:eastAsia="Calibri" w:cs="Calibri"/>
+                <w:i w:val="false"/>
+                <w:b w:val="true"/>
+                <w:u w:val="none"/>
+                <w:strike w:val="false"/>
+                <w:sz w:val="20"/>
+                <w:szCs w:val="20"/>
+                <w:color w:val="000000"/>
+              </w:rPr>
+              <w:t xml:space="preserve">en grupo</w:t>
             </w:r>
           </w:p>
         </w:tc>
@@ -578,7 +760,33 @@
                 <w:szCs w:val="20"/>
                 <w:color w:val="000000"/>
               </w:rPr>
-              <w:t xml:space="preserve">Explicar cómo compartir</w:t>
+              <w:t xml:space="preserve">Explicar cómo</w:t>
+            </w:r>
+            <w:r>
+              <w:rPr>
+                <w:rFonts w:ascii="Calibri" w:hAnsi="Calibri" w:eastAsia="Calibri" w:cs="Calibri"/>
+                <w:i w:val="false"/>
+                <w:b w:val="true"/>
+                <w:u w:val="none"/>
+                <w:strike w:val="false"/>
+                <w:sz w:val="20"/>
+                <w:szCs w:val="20"/>
+                <w:color w:val="000000"/>
+              </w:rPr>
+              <w:br/>
+            </w:r>
+            <w:r>
+              <w:rPr>
+                <w:rFonts w:ascii="Calibri" w:hAnsi="Calibri" w:eastAsia="Calibri" w:cs="Calibri"/>
+                <w:i w:val="false"/>
+                <w:b w:val="true"/>
+                <w:u w:val="none"/>
+                <w:strike w:val="false"/>
+                <w:sz w:val="20"/>
+                <w:szCs w:val="20"/>
+                <w:color w:val="000000"/>
+              </w:rPr>
+              <w:t xml:space="preserve">compartir</w:t>
             </w:r>
           </w:p>
         </w:tc>
@@ -632,14 +840,40 @@
                 <w:szCs w:val="20"/>
                 <w:color w:val="000000"/>
               </w:rPr>
-              <w:t xml:space="preserve">Escribir/editar texto</w:t>
+              <w:t xml:space="preserve">Escribir/</w:t>
+            </w:r>
+            <w:r>
+              <w:rPr>
+                <w:rFonts w:ascii="Calibri" w:hAnsi="Calibri" w:eastAsia="Calibri" w:cs="Calibri"/>
+                <w:i w:val="false"/>
+                <w:b w:val="true"/>
+                <w:u w:val="none"/>
+                <w:strike w:val="false"/>
+                <w:sz w:val="20"/>
+                <w:szCs w:val="20"/>
+                <w:color w:val="000000"/>
+              </w:rPr>
+              <w:br/>
+            </w:r>
+            <w:r>
+              <w:rPr>
+                <w:rFonts w:ascii="Calibri" w:hAnsi="Calibri" w:eastAsia="Calibri" w:cs="Calibri"/>
+                <w:i w:val="false"/>
+                <w:b w:val="true"/>
+                <w:u w:val="none"/>
+                <w:strike w:val="false"/>
+                <w:sz w:val="20"/>
+                <w:szCs w:val="20"/>
+                <w:color w:val="000000"/>
+              </w:rPr>
+              <w:t xml:space="preserve">editar texto</w:t>
             </w:r>
           </w:p>
         </w:tc>
       </w:tr>
       <w:tr>
         <w:trPr>
-          <w:trHeight w:val="360" w:hRule="auto"/>
+          <w:trHeight w:val="578" w:hRule="auto"/>
         </w:trPr>
         body1
         <w:tc>
@@ -692,7 +926,33 @@
                 <w:szCs w:val="18"/>
                 <w:color w:val="000000"/>
               </w:rPr>
-              <w:t xml:space="preserve">Crear programa</w:t>
+              <w:t xml:space="preserve">Crear</w:t>
+            </w:r>
+            <w:r>
+              <w:rPr>
+                <w:rFonts w:ascii="Calibri" w:hAnsi="Calibri" w:eastAsia="Calibri" w:cs="Calibri"/>
+                <w:i w:val="false"/>
+                <w:b w:val="false"/>
+                <w:u w:val="none"/>
+                <w:strike w:val="false"/>
+                <w:sz w:val="18"/>
+                <w:szCs w:val="18"/>
+                <w:color w:val="000000"/>
+              </w:rPr>
+              <w:br/>
+            </w:r>
+            <w:r>
+              <w:rPr>
+                <w:rFonts w:ascii="Calibri" w:hAnsi="Calibri" w:eastAsia="Calibri" w:cs="Calibri"/>
+                <w:i w:val="false"/>
+                <w:b w:val="false"/>
+                <w:u w:val="none"/>
+                <w:strike w:val="false"/>
+                <w:sz w:val="18"/>
+                <w:szCs w:val="18"/>
+                <w:color w:val="000000"/>
+              </w:rPr>
+              <w:t xml:space="preserve">programa</w:t>
             </w:r>
           </w:p>
         </w:tc>
@@ -1185,7 +1445,7 @@
       </w:tr>
       <w:tr>
         <w:trPr>
-          <w:trHeight w:val="360" w:hRule="auto"/>
+          <w:trHeight w:val="615" w:hRule="auto"/>
         </w:trPr>
         body2
         <w:tc>
@@ -1238,61 +1498,87 @@
                 <w:szCs w:val="18"/>
                 <w:color w:val="000000"/>
               </w:rPr>
-              <w:t xml:space="preserve">Pasos lógicos</w:t>
-            </w:r>
-          </w:p>
-        </w:tc>
-        <w:tc>
-          <w:tcPr>
-            <w:tcBorders>
-              <w:bottom w:val="none" w:sz="0" w:space="0" w:color="000000"/>
-              <w:top w:val="none" w:sz="0" w:space="0" w:color="000000"/>
-              <w:left w:val="none" w:sz="0" w:space="0" w:color="000000"/>
-              <w:right w:val="none" w:sz="0" w:space="0" w:color="000000"/>
-            </w:tcBorders>
-            <w:shd w:val="clear" w:color="auto" w:fill="FFFFFF"/>
-            <w:tcMar>
-              <w:top w:w="0" w:type="dxa"/>
-              <w:bottom w:w="0" w:type="dxa"/>
-              <w:left w:w="0" w:type="dxa"/>
-              <w:right w:w="0" w:type="dxa"/>
-            </w:tcMar>
-            <w:vAlign w:val="center"/>
-          </w:tcPr>
-          <w:p>
-            <w:pPr>
-              <w:jc w:val="center"/>
-              <w:pBdr>
-                <w:bottom w:val="none" w:sz="0" w:space="0" w:color="000000"/>
-                <w:top w:val="none" w:sz="0" w:space="0" w:color="000000"/>
-                <w:left w:val="none" w:sz="0" w:space="0" w:color="000000"/>
-                <w:right w:val="none" w:sz="0" w:space="0" w:color="000000"/>
-              </w:pBdr>
-              <w:spacing w:after="60" w:before="60" w:line="240"/>
-              <w:ind w:left="60" w:right="60" w:firstLine="0" w:firstLineChars="0"/>
-              <w:rPr>
-                <w:rFonts w:ascii="Calibri" w:hAnsi="Calibri" w:eastAsia="Calibri" w:cs="Calibri"/>
-                <w:i w:val="false"/>
-                <w:b w:val="false"/>
-                <w:u w:val="none"/>
-                <w:strike w:val="false"/>
-                <w:sz w:val="18"/>
-                <w:szCs w:val="18"/>
-                <w:color w:val="000000"/>
-              </w:rPr>
-            </w:pPr>
-            <w:r>
-              <w:rPr>
-                <w:rFonts w:ascii="Calibri" w:hAnsi="Calibri" w:eastAsia="Calibri" w:cs="Calibri"/>
-                <w:i w:val="false"/>
-                <w:b w:val="false"/>
-                <w:u w:val="none"/>
-                <w:strike w:val="false"/>
-                <w:sz w:val="18"/>
-                <w:szCs w:val="18"/>
-                <w:color w:val="000000"/>
-              </w:rPr>
-              <w:t xml:space="preserve">0.702</w:t>
+              <w:t xml:space="preserve">Pasos</w:t>
+            </w:r>
+            <w:r>
+              <w:rPr>
+                <w:rFonts w:ascii="Calibri" w:hAnsi="Calibri" w:eastAsia="Calibri" w:cs="Calibri"/>
+                <w:i w:val="false"/>
+                <w:b w:val="false"/>
+                <w:u w:val="none"/>
+                <w:strike w:val="false"/>
+                <w:sz w:val="18"/>
+                <w:szCs w:val="18"/>
+                <w:color w:val="000000"/>
+              </w:rPr>
+              <w:br/>
+            </w:r>
+            <w:r>
+              <w:rPr>
+                <w:rFonts w:ascii="Calibri" w:hAnsi="Calibri" w:eastAsia="Calibri" w:cs="Calibri"/>
+                <w:i w:val="false"/>
+                <w:b w:val="false"/>
+                <w:u w:val="none"/>
+                <w:strike w:val="false"/>
+                <w:sz w:val="18"/>
+                <w:szCs w:val="18"/>
+                <w:color w:val="000000"/>
+              </w:rPr>
+              <w:t xml:space="preserve">lógicos</w:t>
+            </w:r>
+          </w:p>
+        </w:tc>
+        <w:tc>
+          <w:tcPr>
+            <w:tcBorders>
+              <w:bottom w:val="none" w:sz="0" w:space="0" w:color="000000"/>
+              <w:top w:val="none" w:sz="0" w:space="0" w:color="000000"/>
+              <w:left w:val="none" w:sz="0" w:space="0" w:color="000000"/>
+              <w:right w:val="none" w:sz="0" w:space="0" w:color="000000"/>
+            </w:tcBorders>
+            <w:shd w:val="clear" w:color="auto" w:fill="FFFFFF"/>
+            <w:tcMar>
+              <w:top w:w="0" w:type="dxa"/>
+              <w:bottom w:w="0" w:type="dxa"/>
+              <w:left w:w="0" w:type="dxa"/>
+              <w:right w:w="0" w:type="dxa"/>
+            </w:tcMar>
+            <w:vAlign w:val="center"/>
+          </w:tcPr>
+          <w:p>
+            <w:pPr>
+              <w:jc w:val="center"/>
+              <w:pBdr>
+                <w:bottom w:val="none" w:sz="0" w:space="0" w:color="000000"/>
+                <w:top w:val="none" w:sz="0" w:space="0" w:color="000000"/>
+                <w:left w:val="none" w:sz="0" w:space="0" w:color="000000"/>
+                <w:right w:val="none" w:sz="0" w:space="0" w:color="000000"/>
+              </w:pBdr>
+              <w:spacing w:after="60" w:before="60" w:line="240"/>
+              <w:ind w:left="60" w:right="60" w:firstLine="0" w:firstLineChars="0"/>
+              <w:rPr>
+                <w:rFonts w:ascii="Calibri" w:hAnsi="Calibri" w:eastAsia="Calibri" w:cs="Calibri"/>
+                <w:i w:val="false"/>
+                <w:b w:val="false"/>
+                <w:u w:val="none"/>
+                <w:strike w:val="false"/>
+                <w:sz w:val="18"/>
+                <w:szCs w:val="18"/>
+                <w:color w:val="000000"/>
+              </w:rPr>
+            </w:pPr>
+            <w:r>
+              <w:rPr>
+                <w:rFonts w:ascii="Calibri" w:hAnsi="Calibri" w:eastAsia="Calibri" w:cs="Calibri"/>
+                <w:i w:val="false"/>
+                <w:b w:val="false"/>
+                <w:u w:val="none"/>
+                <w:strike w:val="false"/>
+                <w:sz w:val="18"/>
+                <w:szCs w:val="18"/>
+                <w:color w:val="000000"/>
+              </w:rPr>
+              <w:t xml:space="preserve">0.698</w:t>
             </w:r>
           </w:p>
         </w:tc>
@@ -1731,7 +2017,7 @@
       </w:tr>
       <w:tr>
         <w:trPr>
-          <w:trHeight w:val="360" w:hRule="auto"/>
+          <w:trHeight w:val="544" w:hRule="auto"/>
         </w:trPr>
         body3
         <w:tc>
@@ -1784,115 +2070,141 @@
                 <w:szCs w:val="18"/>
                 <w:color w:val="000000"/>
               </w:rPr>
-              <w:t xml:space="preserve">Identificar error</w:t>
-            </w:r>
-          </w:p>
-        </w:tc>
-        <w:tc>
-          <w:tcPr>
-            <w:tcBorders>
-              <w:bottom w:val="none" w:sz="0" w:space="0" w:color="000000"/>
-              <w:top w:val="none" w:sz="0" w:space="0" w:color="000000"/>
-              <w:left w:val="none" w:sz="0" w:space="0" w:color="000000"/>
-              <w:right w:val="none" w:sz="0" w:space="0" w:color="000000"/>
-            </w:tcBorders>
-            <w:shd w:val="clear" w:color="auto" w:fill="FFFFFF"/>
-            <w:tcMar>
-              <w:top w:w="0" w:type="dxa"/>
-              <w:bottom w:w="0" w:type="dxa"/>
-              <w:left w:w="0" w:type="dxa"/>
-              <w:right w:w="0" w:type="dxa"/>
-            </w:tcMar>
-            <w:vAlign w:val="center"/>
-          </w:tcPr>
-          <w:p>
-            <w:pPr>
-              <w:jc w:val="center"/>
-              <w:pBdr>
-                <w:bottom w:val="none" w:sz="0" w:space="0" w:color="000000"/>
-                <w:top w:val="none" w:sz="0" w:space="0" w:color="000000"/>
-                <w:left w:val="none" w:sz="0" w:space="0" w:color="000000"/>
-                <w:right w:val="none" w:sz="0" w:space="0" w:color="000000"/>
-              </w:pBdr>
-              <w:spacing w:after="60" w:before="60" w:line="240"/>
-              <w:ind w:left="60" w:right="60" w:firstLine="0" w:firstLineChars="0"/>
-              <w:rPr>
-                <w:rFonts w:ascii="Calibri" w:hAnsi="Calibri" w:eastAsia="Calibri" w:cs="Calibri"/>
-                <w:i w:val="false"/>
-                <w:b w:val="false"/>
-                <w:u w:val="none"/>
-                <w:strike w:val="false"/>
-                <w:sz w:val="18"/>
-                <w:szCs w:val="18"/>
-                <w:color w:val="000000"/>
-              </w:rPr>
-            </w:pPr>
-            <w:r>
-              <w:rPr>
-                <w:rFonts w:ascii="Calibri" w:hAnsi="Calibri" w:eastAsia="Calibri" w:cs="Calibri"/>
-                <w:i w:val="false"/>
-                <w:b w:val="false"/>
-                <w:u w:val="none"/>
-                <w:strike w:val="false"/>
-                <w:sz w:val="18"/>
-                <w:szCs w:val="18"/>
-                <w:color w:val="000000"/>
-              </w:rPr>
-              <w:t xml:space="preserve">0.720</w:t>
-            </w:r>
-          </w:p>
-        </w:tc>
-        <w:tc>
-          <w:tcPr>
-            <w:tcBorders>
-              <w:bottom w:val="none" w:sz="0" w:space="0" w:color="000000"/>
-              <w:top w:val="none" w:sz="0" w:space="0" w:color="000000"/>
-              <w:left w:val="none" w:sz="0" w:space="0" w:color="000000"/>
-              <w:right w:val="none" w:sz="0" w:space="0" w:color="000000"/>
-            </w:tcBorders>
-            <w:shd w:val="clear" w:color="auto" w:fill="FFFFFF"/>
-            <w:tcMar>
-              <w:top w:w="0" w:type="dxa"/>
-              <w:bottom w:w="0" w:type="dxa"/>
-              <w:left w:w="0" w:type="dxa"/>
-              <w:right w:w="0" w:type="dxa"/>
-            </w:tcMar>
-            <w:vAlign w:val="center"/>
-          </w:tcPr>
-          <w:p>
-            <w:pPr>
-              <w:jc w:val="center"/>
-              <w:pBdr>
-                <w:bottom w:val="none" w:sz="0" w:space="0" w:color="000000"/>
-                <w:top w:val="none" w:sz="0" w:space="0" w:color="000000"/>
-                <w:left w:val="none" w:sz="0" w:space="0" w:color="000000"/>
-                <w:right w:val="none" w:sz="0" w:space="0" w:color="000000"/>
-              </w:pBdr>
-              <w:spacing w:after="60" w:before="60" w:line="240"/>
-              <w:ind w:left="60" w:right="60" w:firstLine="0" w:firstLineChars="0"/>
-              <w:rPr>
-                <w:rFonts w:ascii="Calibri" w:hAnsi="Calibri" w:eastAsia="Calibri" w:cs="Calibri"/>
-                <w:i w:val="false"/>
-                <w:b w:val="false"/>
-                <w:u w:val="none"/>
-                <w:strike w:val="false"/>
-                <w:sz w:val="18"/>
-                <w:szCs w:val="18"/>
-                <w:color w:val="000000"/>
-              </w:rPr>
-            </w:pPr>
-            <w:r>
-              <w:rPr>
-                <w:rFonts w:ascii="Calibri" w:hAnsi="Calibri" w:eastAsia="Calibri" w:cs="Calibri"/>
-                <w:i w:val="false"/>
-                <w:b w:val="false"/>
-                <w:u w:val="none"/>
-                <w:strike w:val="false"/>
-                <w:sz w:val="18"/>
-                <w:szCs w:val="18"/>
-                <w:color w:val="000000"/>
-              </w:rPr>
-              <w:t xml:space="preserve">0.771</w:t>
+              <w:t xml:space="preserve">Identificar</w:t>
+            </w:r>
+            <w:r>
+              <w:rPr>
+                <w:rFonts w:ascii="Calibri" w:hAnsi="Calibri" w:eastAsia="Calibri" w:cs="Calibri"/>
+                <w:i w:val="false"/>
+                <w:b w:val="false"/>
+                <w:u w:val="none"/>
+                <w:strike w:val="false"/>
+                <w:sz w:val="18"/>
+                <w:szCs w:val="18"/>
+                <w:color w:val="000000"/>
+              </w:rPr>
+              <w:br/>
+            </w:r>
+            <w:r>
+              <w:rPr>
+                <w:rFonts w:ascii="Calibri" w:hAnsi="Calibri" w:eastAsia="Calibri" w:cs="Calibri"/>
+                <w:i w:val="false"/>
+                <w:b w:val="false"/>
+                <w:u w:val="none"/>
+                <w:strike w:val="false"/>
+                <w:sz w:val="18"/>
+                <w:szCs w:val="18"/>
+                <w:color w:val="000000"/>
+              </w:rPr>
+              <w:t xml:space="preserve">error</w:t>
+            </w:r>
+          </w:p>
+        </w:tc>
+        <w:tc>
+          <w:tcPr>
+            <w:tcBorders>
+              <w:bottom w:val="none" w:sz="0" w:space="0" w:color="000000"/>
+              <w:top w:val="none" w:sz="0" w:space="0" w:color="000000"/>
+              <w:left w:val="none" w:sz="0" w:space="0" w:color="000000"/>
+              <w:right w:val="none" w:sz="0" w:space="0" w:color="000000"/>
+            </w:tcBorders>
+            <w:shd w:val="clear" w:color="auto" w:fill="FFFFFF"/>
+            <w:tcMar>
+              <w:top w:w="0" w:type="dxa"/>
+              <w:bottom w:w="0" w:type="dxa"/>
+              <w:left w:w="0" w:type="dxa"/>
+              <w:right w:w="0" w:type="dxa"/>
+            </w:tcMar>
+            <w:vAlign w:val="center"/>
+          </w:tcPr>
+          <w:p>
+            <w:pPr>
+              <w:jc w:val="center"/>
+              <w:pBdr>
+                <w:bottom w:val="none" w:sz="0" w:space="0" w:color="000000"/>
+                <w:top w:val="none" w:sz="0" w:space="0" w:color="000000"/>
+                <w:left w:val="none" w:sz="0" w:space="0" w:color="000000"/>
+                <w:right w:val="none" w:sz="0" w:space="0" w:color="000000"/>
+              </w:pBdr>
+              <w:spacing w:after="60" w:before="60" w:line="240"/>
+              <w:ind w:left="60" w:right="60" w:firstLine="0" w:firstLineChars="0"/>
+              <w:rPr>
+                <w:rFonts w:ascii="Calibri" w:hAnsi="Calibri" w:eastAsia="Calibri" w:cs="Calibri"/>
+                <w:i w:val="false"/>
+                <w:b w:val="false"/>
+                <w:u w:val="none"/>
+                <w:strike w:val="false"/>
+                <w:sz w:val="18"/>
+                <w:szCs w:val="18"/>
+                <w:color w:val="000000"/>
+              </w:rPr>
+            </w:pPr>
+            <w:r>
+              <w:rPr>
+                <w:rFonts w:ascii="Calibri" w:hAnsi="Calibri" w:eastAsia="Calibri" w:cs="Calibri"/>
+                <w:i w:val="false"/>
+                <w:b w:val="false"/>
+                <w:u w:val="none"/>
+                <w:strike w:val="false"/>
+                <w:sz w:val="18"/>
+                <w:szCs w:val="18"/>
+                <w:color w:val="000000"/>
+              </w:rPr>
+              <w:t xml:space="preserve">0.722</w:t>
+            </w:r>
+          </w:p>
+        </w:tc>
+        <w:tc>
+          <w:tcPr>
+            <w:tcBorders>
+              <w:bottom w:val="none" w:sz="0" w:space="0" w:color="000000"/>
+              <w:top w:val="none" w:sz="0" w:space="0" w:color="000000"/>
+              <w:left w:val="none" w:sz="0" w:space="0" w:color="000000"/>
+              <w:right w:val="none" w:sz="0" w:space="0" w:color="000000"/>
+            </w:tcBorders>
+            <w:shd w:val="clear" w:color="auto" w:fill="FFFFFF"/>
+            <w:tcMar>
+              <w:top w:w="0" w:type="dxa"/>
+              <w:bottom w:w="0" w:type="dxa"/>
+              <w:left w:w="0" w:type="dxa"/>
+              <w:right w:w="0" w:type="dxa"/>
+            </w:tcMar>
+            <w:vAlign w:val="center"/>
+          </w:tcPr>
+          <w:p>
+            <w:pPr>
+              <w:jc w:val="center"/>
+              <w:pBdr>
+                <w:bottom w:val="none" w:sz="0" w:space="0" w:color="000000"/>
+                <w:top w:val="none" w:sz="0" w:space="0" w:color="000000"/>
+                <w:left w:val="none" w:sz="0" w:space="0" w:color="000000"/>
+                <w:right w:val="none" w:sz="0" w:space="0" w:color="000000"/>
+              </w:pBdr>
+              <w:spacing w:after="60" w:before="60" w:line="240"/>
+              <w:ind w:left="60" w:right="60" w:firstLine="0" w:firstLineChars="0"/>
+              <w:rPr>
+                <w:rFonts w:ascii="Calibri" w:hAnsi="Calibri" w:eastAsia="Calibri" w:cs="Calibri"/>
+                <w:i w:val="false"/>
+                <w:b w:val="false"/>
+                <w:u w:val="none"/>
+                <w:strike w:val="false"/>
+                <w:sz w:val="18"/>
+                <w:szCs w:val="18"/>
+                <w:color w:val="000000"/>
+              </w:rPr>
+            </w:pPr>
+            <w:r>
+              <w:rPr>
+                <w:rFonts w:ascii="Calibri" w:hAnsi="Calibri" w:eastAsia="Calibri" w:cs="Calibri"/>
+                <w:i w:val="false"/>
+                <w:b w:val="false"/>
+                <w:u w:val="none"/>
+                <w:strike w:val="false"/>
+                <w:sz w:val="18"/>
+                <w:szCs w:val="18"/>
+                <w:color w:val="000000"/>
+              </w:rPr>
+              <w:t xml:space="preserve">0.772</w:t>
             </w:r>
           </w:p>
         </w:tc>
@@ -2277,7 +2589,7 @@
       </w:tr>
       <w:tr>
         <w:trPr>
-          <w:trHeight w:val="360" w:hRule="auto"/>
+          <w:trHeight w:val="574" w:hRule="auto"/>
         </w:trPr>
         body4
         <w:tc>
@@ -2330,7 +2642,33 @@
                 <w:szCs w:val="18"/>
                 <w:color w:val="000000"/>
               </w:rPr>
-              <w:t xml:space="preserve">Buscar información</w:t>
+              <w:t xml:space="preserve">Buscar</w:t>
+            </w:r>
+            <w:r>
+              <w:rPr>
+                <w:rFonts w:ascii="Calibri" w:hAnsi="Calibri" w:eastAsia="Calibri" w:cs="Calibri"/>
+                <w:i w:val="false"/>
+                <w:b w:val="false"/>
+                <w:u w:val="none"/>
+                <w:strike w:val="false"/>
+                <w:sz w:val="18"/>
+                <w:szCs w:val="18"/>
+                <w:color w:val="000000"/>
+              </w:rPr>
+              <w:br/>
+            </w:r>
+            <w:r>
+              <w:rPr>
+                <w:rFonts w:ascii="Calibri" w:hAnsi="Calibri" w:eastAsia="Calibri" w:cs="Calibri"/>
+                <w:i w:val="false"/>
+                <w:b w:val="false"/>
+                <w:u w:val="none"/>
+                <w:strike w:val="false"/>
+                <w:sz w:val="18"/>
+                <w:szCs w:val="18"/>
+                <w:color w:val="000000"/>
+              </w:rPr>
+              <w:t xml:space="preserve">información</w:t>
             </w:r>
           </w:p>
         </w:tc>
@@ -2438,61 +2776,61 @@
                 <w:szCs w:val="18"/>
                 <w:color w:val="000000"/>
               </w:rPr>
-              <w:t xml:space="preserve">0.197</w:t>
-            </w:r>
-          </w:p>
-        </w:tc>
-        <w:tc>
-          <w:tcPr>
-            <w:tcBorders>
-              <w:bottom w:val="none" w:sz="0" w:space="0" w:color="000000"/>
-              <w:top w:val="none" w:sz="0" w:space="0" w:color="000000"/>
-              <w:left w:val="none" w:sz="0" w:space="0" w:color="000000"/>
-              <w:right w:val="none" w:sz="0" w:space="0" w:color="000000"/>
-            </w:tcBorders>
-            <w:shd w:val="clear" w:color="auto" w:fill="FFFFFF"/>
-            <w:tcMar>
-              <w:top w:w="0" w:type="dxa"/>
-              <w:bottom w:w="0" w:type="dxa"/>
-              <w:left w:w="0" w:type="dxa"/>
-              <w:right w:w="0" w:type="dxa"/>
-            </w:tcMar>
-            <w:vAlign w:val="center"/>
-          </w:tcPr>
-          <w:p>
-            <w:pPr>
-              <w:jc w:val="center"/>
-              <w:pBdr>
-                <w:bottom w:val="none" w:sz="0" w:space="0" w:color="000000"/>
-                <w:top w:val="none" w:sz="0" w:space="0" w:color="000000"/>
-                <w:left w:val="none" w:sz="0" w:space="0" w:color="000000"/>
-                <w:right w:val="none" w:sz="0" w:space="0" w:color="000000"/>
-              </w:pBdr>
-              <w:spacing w:after="60" w:before="60" w:line="240"/>
-              <w:ind w:left="60" w:right="60" w:firstLine="0" w:firstLineChars="0"/>
-              <w:rPr>
-                <w:rFonts w:ascii="Calibri" w:hAnsi="Calibri" w:eastAsia="Calibri" w:cs="Calibri"/>
-                <w:i w:val="false"/>
-                <w:b w:val="false"/>
-                <w:u w:val="none"/>
-                <w:strike w:val="false"/>
-                <w:sz w:val="18"/>
-                <w:szCs w:val="18"/>
-                <w:color w:val="000000"/>
-              </w:rPr>
-            </w:pPr>
-            <w:r>
-              <w:rPr>
-                <w:rFonts w:ascii="Calibri" w:hAnsi="Calibri" w:eastAsia="Calibri" w:cs="Calibri"/>
-                <w:i w:val="false"/>
-                <w:b w:val="false"/>
-                <w:u w:val="none"/>
-                <w:strike w:val="false"/>
-                <w:sz w:val="18"/>
-                <w:szCs w:val="18"/>
-                <w:color w:val="000000"/>
-              </w:rPr>
-              <w:t xml:space="preserve">0.207</w:t>
+              <w:t xml:space="preserve">0.214</w:t>
+            </w:r>
+          </w:p>
+        </w:tc>
+        <w:tc>
+          <w:tcPr>
+            <w:tcBorders>
+              <w:bottom w:val="none" w:sz="0" w:space="0" w:color="000000"/>
+              <w:top w:val="none" w:sz="0" w:space="0" w:color="000000"/>
+              <w:left w:val="none" w:sz="0" w:space="0" w:color="000000"/>
+              <w:right w:val="none" w:sz="0" w:space="0" w:color="000000"/>
+            </w:tcBorders>
+            <w:shd w:val="clear" w:color="auto" w:fill="FFFFFF"/>
+            <w:tcMar>
+              <w:top w:w="0" w:type="dxa"/>
+              <w:bottom w:w="0" w:type="dxa"/>
+              <w:left w:w="0" w:type="dxa"/>
+              <w:right w:w="0" w:type="dxa"/>
+            </w:tcMar>
+            <w:vAlign w:val="center"/>
+          </w:tcPr>
+          <w:p>
+            <w:pPr>
+              <w:jc w:val="center"/>
+              <w:pBdr>
+                <w:bottom w:val="none" w:sz="0" w:space="0" w:color="000000"/>
+                <w:top w:val="none" w:sz="0" w:space="0" w:color="000000"/>
+                <w:left w:val="none" w:sz="0" w:space="0" w:color="000000"/>
+                <w:right w:val="none" w:sz="0" w:space="0" w:color="000000"/>
+              </w:pBdr>
+              <w:spacing w:after="60" w:before="60" w:line="240"/>
+              <w:ind w:left="60" w:right="60" w:firstLine="0" w:firstLineChars="0"/>
+              <w:rPr>
+                <w:rFonts w:ascii="Calibri" w:hAnsi="Calibri" w:eastAsia="Calibri" w:cs="Calibri"/>
+                <w:i w:val="false"/>
+                <w:b w:val="false"/>
+                <w:u w:val="none"/>
+                <w:strike w:val="false"/>
+                <w:sz w:val="18"/>
+                <w:szCs w:val="18"/>
+                <w:color w:val="000000"/>
+              </w:rPr>
+            </w:pPr>
+            <w:r>
+              <w:rPr>
+                <w:rFonts w:ascii="Calibri" w:hAnsi="Calibri" w:eastAsia="Calibri" w:cs="Calibri"/>
+                <w:i w:val="false"/>
+                <w:b w:val="false"/>
+                <w:u w:val="none"/>
+                <w:strike w:val="false"/>
+                <w:sz w:val="18"/>
+                <w:szCs w:val="18"/>
+                <w:color w:val="000000"/>
+              </w:rPr>
+              <w:t xml:space="preserve">0.201</w:t>
             </w:r>
           </w:p>
         </w:tc>
@@ -2823,7 +3161,7 @@
       </w:tr>
       <w:tr>
         <w:trPr>
-          <w:trHeight w:val="360" w:hRule="auto"/>
+          <w:trHeight w:val="582" w:hRule="auto"/>
         </w:trPr>
         body5
         <w:tc>
@@ -2876,223 +3214,249 @@
                 <w:szCs w:val="18"/>
                 <w:color w:val="000000"/>
               </w:rPr>
-              <w:t xml:space="preserve">Evaluar información</w:t>
-            </w:r>
-          </w:p>
-        </w:tc>
-        <w:tc>
-          <w:tcPr>
-            <w:tcBorders>
-              <w:bottom w:val="none" w:sz="0" w:space="0" w:color="000000"/>
-              <w:top w:val="none" w:sz="0" w:space="0" w:color="000000"/>
-              <w:left w:val="none" w:sz="0" w:space="0" w:color="000000"/>
-              <w:right w:val="none" w:sz="0" w:space="0" w:color="000000"/>
-            </w:tcBorders>
-            <w:shd w:val="clear" w:color="auto" w:fill="FFFFFF"/>
-            <w:tcMar>
-              <w:top w:w="0" w:type="dxa"/>
-              <w:bottom w:w="0" w:type="dxa"/>
-              <w:left w:w="0" w:type="dxa"/>
-              <w:right w:w="0" w:type="dxa"/>
-            </w:tcMar>
-            <w:vAlign w:val="center"/>
-          </w:tcPr>
-          <w:p>
-            <w:pPr>
-              <w:jc w:val="center"/>
-              <w:pBdr>
-                <w:bottom w:val="none" w:sz="0" w:space="0" w:color="000000"/>
-                <w:top w:val="none" w:sz="0" w:space="0" w:color="000000"/>
-                <w:left w:val="none" w:sz="0" w:space="0" w:color="000000"/>
-                <w:right w:val="none" w:sz="0" w:space="0" w:color="000000"/>
-              </w:pBdr>
-              <w:spacing w:after="60" w:before="60" w:line="240"/>
-              <w:ind w:left="60" w:right="60" w:firstLine="0" w:firstLineChars="0"/>
-              <w:rPr>
-                <w:rFonts w:ascii="Calibri" w:hAnsi="Calibri" w:eastAsia="Calibri" w:cs="Calibri"/>
-                <w:i w:val="false"/>
-                <w:b w:val="false"/>
-                <w:u w:val="none"/>
-                <w:strike w:val="false"/>
-                <w:sz w:val="18"/>
-                <w:szCs w:val="18"/>
-                <w:color w:val="000000"/>
-              </w:rPr>
-            </w:pPr>
-            <w:r>
-              <w:rPr>
-                <w:rFonts w:ascii="Calibri" w:hAnsi="Calibri" w:eastAsia="Calibri" w:cs="Calibri"/>
-                <w:i w:val="false"/>
-                <w:b w:val="false"/>
-                <w:u w:val="none"/>
-                <w:strike w:val="false"/>
-                <w:sz w:val="18"/>
-                <w:szCs w:val="18"/>
-                <w:color w:val="000000"/>
-              </w:rPr>
-              <w:t xml:space="preserve">0.259</w:t>
-            </w:r>
-          </w:p>
-        </w:tc>
-        <w:tc>
-          <w:tcPr>
-            <w:tcBorders>
-              <w:bottom w:val="none" w:sz="0" w:space="0" w:color="000000"/>
-              <w:top w:val="none" w:sz="0" w:space="0" w:color="000000"/>
-              <w:left w:val="none" w:sz="0" w:space="0" w:color="000000"/>
-              <w:right w:val="none" w:sz="0" w:space="0" w:color="000000"/>
-            </w:tcBorders>
-            <w:shd w:val="clear" w:color="auto" w:fill="FFFFFF"/>
-            <w:tcMar>
-              <w:top w:w="0" w:type="dxa"/>
-              <w:bottom w:w="0" w:type="dxa"/>
-              <w:left w:w="0" w:type="dxa"/>
-              <w:right w:w="0" w:type="dxa"/>
-            </w:tcMar>
-            <w:vAlign w:val="center"/>
-          </w:tcPr>
-          <w:p>
-            <w:pPr>
-              <w:jc w:val="center"/>
-              <w:pBdr>
-                <w:bottom w:val="none" w:sz="0" w:space="0" w:color="000000"/>
-                <w:top w:val="none" w:sz="0" w:space="0" w:color="000000"/>
-                <w:left w:val="none" w:sz="0" w:space="0" w:color="000000"/>
-                <w:right w:val="none" w:sz="0" w:space="0" w:color="000000"/>
-              </w:pBdr>
-              <w:spacing w:after="60" w:before="60" w:line="240"/>
-              <w:ind w:left="60" w:right="60" w:firstLine="0" w:firstLineChars="0"/>
-              <w:rPr>
-                <w:rFonts w:ascii="Calibri" w:hAnsi="Calibri" w:eastAsia="Calibri" w:cs="Calibri"/>
-                <w:i w:val="false"/>
-                <w:b w:val="false"/>
-                <w:u w:val="none"/>
-                <w:strike w:val="false"/>
-                <w:sz w:val="18"/>
-                <w:szCs w:val="18"/>
-                <w:color w:val="000000"/>
-              </w:rPr>
-            </w:pPr>
-            <w:r>
-              <w:rPr>
-                <w:rFonts w:ascii="Calibri" w:hAnsi="Calibri" w:eastAsia="Calibri" w:cs="Calibri"/>
-                <w:i w:val="false"/>
-                <w:b w:val="false"/>
-                <w:u w:val="none"/>
-                <w:strike w:val="false"/>
-                <w:sz w:val="18"/>
-                <w:szCs w:val="18"/>
-                <w:color w:val="000000"/>
-              </w:rPr>
-              <w:t xml:space="preserve">0.309</w:t>
-            </w:r>
-          </w:p>
-        </w:tc>
-        <w:tc>
-          <w:tcPr>
-            <w:tcBorders>
-              <w:bottom w:val="none" w:sz="0" w:space="0" w:color="000000"/>
-              <w:top w:val="none" w:sz="0" w:space="0" w:color="000000"/>
-              <w:left w:val="none" w:sz="0" w:space="0" w:color="000000"/>
-              <w:right w:val="none" w:sz="0" w:space="0" w:color="000000"/>
-            </w:tcBorders>
-            <w:shd w:val="clear" w:color="auto" w:fill="FFFFFF"/>
-            <w:tcMar>
-              <w:top w:w="0" w:type="dxa"/>
-              <w:bottom w:w="0" w:type="dxa"/>
-              <w:left w:w="0" w:type="dxa"/>
-              <w:right w:w="0" w:type="dxa"/>
-            </w:tcMar>
-            <w:vAlign w:val="center"/>
-          </w:tcPr>
-          <w:p>
-            <w:pPr>
-              <w:jc w:val="center"/>
-              <w:pBdr>
-                <w:bottom w:val="none" w:sz="0" w:space="0" w:color="000000"/>
-                <w:top w:val="none" w:sz="0" w:space="0" w:color="000000"/>
-                <w:left w:val="none" w:sz="0" w:space="0" w:color="000000"/>
-                <w:right w:val="none" w:sz="0" w:space="0" w:color="000000"/>
-              </w:pBdr>
-              <w:spacing w:after="60" w:before="60" w:line="240"/>
-              <w:ind w:left="60" w:right="60" w:firstLine="0" w:firstLineChars="0"/>
-              <w:rPr>
-                <w:rFonts w:ascii="Calibri" w:hAnsi="Calibri" w:eastAsia="Calibri" w:cs="Calibri"/>
-                <w:i w:val="false"/>
-                <w:b w:val="false"/>
-                <w:u w:val="none"/>
-                <w:strike w:val="false"/>
-                <w:sz w:val="18"/>
-                <w:szCs w:val="18"/>
-                <w:color w:val="000000"/>
-              </w:rPr>
-            </w:pPr>
-            <w:r>
-              <w:rPr>
-                <w:rFonts w:ascii="Calibri" w:hAnsi="Calibri" w:eastAsia="Calibri" w:cs="Calibri"/>
-                <w:i w:val="false"/>
-                <w:b w:val="false"/>
-                <w:u w:val="none"/>
-                <w:strike w:val="false"/>
-                <w:sz w:val="18"/>
-                <w:szCs w:val="18"/>
-                <w:color w:val="000000"/>
-              </w:rPr>
-              <w:t xml:space="preserve">0.317</w:t>
-            </w:r>
-          </w:p>
-        </w:tc>
-        <w:tc>
-          <w:tcPr>
-            <w:tcBorders>
-              <w:bottom w:val="none" w:sz="0" w:space="0" w:color="000000"/>
-              <w:top w:val="none" w:sz="0" w:space="0" w:color="000000"/>
-              <w:left w:val="none" w:sz="0" w:space="0" w:color="000000"/>
-              <w:right w:val="none" w:sz="0" w:space="0" w:color="000000"/>
-            </w:tcBorders>
-            <w:shd w:val="clear" w:color="auto" w:fill="FFFFFF"/>
-            <w:tcMar>
-              <w:top w:w="0" w:type="dxa"/>
-              <w:bottom w:w="0" w:type="dxa"/>
-              <w:left w:w="0" w:type="dxa"/>
-              <w:right w:w="0" w:type="dxa"/>
-            </w:tcMar>
-            <w:vAlign w:val="center"/>
-          </w:tcPr>
-          <w:p>
-            <w:pPr>
-              <w:jc w:val="center"/>
-              <w:pBdr>
-                <w:bottom w:val="none" w:sz="0" w:space="0" w:color="000000"/>
-                <w:top w:val="none" w:sz="0" w:space="0" w:color="000000"/>
-                <w:left w:val="none" w:sz="0" w:space="0" w:color="000000"/>
-                <w:right w:val="none" w:sz="0" w:space="0" w:color="000000"/>
-              </w:pBdr>
-              <w:spacing w:after="60" w:before="60" w:line="240"/>
-              <w:ind w:left="60" w:right="60" w:firstLine="0" w:firstLineChars="0"/>
-              <w:rPr>
-                <w:rFonts w:ascii="Calibri" w:hAnsi="Calibri" w:eastAsia="Calibri" w:cs="Calibri"/>
-                <w:i w:val="false"/>
-                <w:b w:val="false"/>
-                <w:u w:val="none"/>
-                <w:strike w:val="false"/>
-                <w:sz w:val="18"/>
-                <w:szCs w:val="18"/>
-                <w:color w:val="000000"/>
-              </w:rPr>
-            </w:pPr>
-            <w:r>
-              <w:rPr>
-                <w:rFonts w:ascii="Calibri" w:hAnsi="Calibri" w:eastAsia="Calibri" w:cs="Calibri"/>
-                <w:i w:val="false"/>
-                <w:b w:val="false"/>
-                <w:u w:val="none"/>
-                <w:strike w:val="false"/>
-                <w:sz w:val="18"/>
-                <w:szCs w:val="18"/>
-                <w:color w:val="000000"/>
-              </w:rPr>
-              <w:t xml:space="preserve">0.763</w:t>
+              <w:t xml:space="preserve">Evaluar</w:t>
+            </w:r>
+            <w:r>
+              <w:rPr>
+                <w:rFonts w:ascii="Calibri" w:hAnsi="Calibri" w:eastAsia="Calibri" w:cs="Calibri"/>
+                <w:i w:val="false"/>
+                <w:b w:val="false"/>
+                <w:u w:val="none"/>
+                <w:strike w:val="false"/>
+                <w:sz w:val="18"/>
+                <w:szCs w:val="18"/>
+                <w:color w:val="000000"/>
+              </w:rPr>
+              <w:br/>
+            </w:r>
+            <w:r>
+              <w:rPr>
+                <w:rFonts w:ascii="Calibri" w:hAnsi="Calibri" w:eastAsia="Calibri" w:cs="Calibri"/>
+                <w:i w:val="false"/>
+                <w:b w:val="false"/>
+                <w:u w:val="none"/>
+                <w:strike w:val="false"/>
+                <w:sz w:val="18"/>
+                <w:szCs w:val="18"/>
+                <w:color w:val="000000"/>
+              </w:rPr>
+              <w:t xml:space="preserve">información</w:t>
+            </w:r>
+          </w:p>
+        </w:tc>
+        <w:tc>
+          <w:tcPr>
+            <w:tcBorders>
+              <w:bottom w:val="none" w:sz="0" w:space="0" w:color="000000"/>
+              <w:top w:val="none" w:sz="0" w:space="0" w:color="000000"/>
+              <w:left w:val="none" w:sz="0" w:space="0" w:color="000000"/>
+              <w:right w:val="none" w:sz="0" w:space="0" w:color="000000"/>
+            </w:tcBorders>
+            <w:shd w:val="clear" w:color="auto" w:fill="FFFFFF"/>
+            <w:tcMar>
+              <w:top w:w="0" w:type="dxa"/>
+              <w:bottom w:w="0" w:type="dxa"/>
+              <w:left w:w="0" w:type="dxa"/>
+              <w:right w:w="0" w:type="dxa"/>
+            </w:tcMar>
+            <w:vAlign w:val="center"/>
+          </w:tcPr>
+          <w:p>
+            <w:pPr>
+              <w:jc w:val="center"/>
+              <w:pBdr>
+                <w:bottom w:val="none" w:sz="0" w:space="0" w:color="000000"/>
+                <w:top w:val="none" w:sz="0" w:space="0" w:color="000000"/>
+                <w:left w:val="none" w:sz="0" w:space="0" w:color="000000"/>
+                <w:right w:val="none" w:sz="0" w:space="0" w:color="000000"/>
+              </w:pBdr>
+              <w:spacing w:after="60" w:before="60" w:line="240"/>
+              <w:ind w:left="60" w:right="60" w:firstLine="0" w:firstLineChars="0"/>
+              <w:rPr>
+                <w:rFonts w:ascii="Calibri" w:hAnsi="Calibri" w:eastAsia="Calibri" w:cs="Calibri"/>
+                <w:i w:val="false"/>
+                <w:b w:val="false"/>
+                <w:u w:val="none"/>
+                <w:strike w:val="false"/>
+                <w:sz w:val="18"/>
+                <w:szCs w:val="18"/>
+                <w:color w:val="000000"/>
+              </w:rPr>
+            </w:pPr>
+            <w:r>
+              <w:rPr>
+                <w:rFonts w:ascii="Calibri" w:hAnsi="Calibri" w:eastAsia="Calibri" w:cs="Calibri"/>
+                <w:i w:val="false"/>
+                <w:b w:val="false"/>
+                <w:u w:val="none"/>
+                <w:strike w:val="false"/>
+                <w:sz w:val="18"/>
+                <w:szCs w:val="18"/>
+                <w:color w:val="000000"/>
+              </w:rPr>
+              <w:t xml:space="preserve">0.244</w:t>
+            </w:r>
+          </w:p>
+        </w:tc>
+        <w:tc>
+          <w:tcPr>
+            <w:tcBorders>
+              <w:bottom w:val="none" w:sz="0" w:space="0" w:color="000000"/>
+              <w:top w:val="none" w:sz="0" w:space="0" w:color="000000"/>
+              <w:left w:val="none" w:sz="0" w:space="0" w:color="000000"/>
+              <w:right w:val="none" w:sz="0" w:space="0" w:color="000000"/>
+            </w:tcBorders>
+            <w:shd w:val="clear" w:color="auto" w:fill="FFFFFF"/>
+            <w:tcMar>
+              <w:top w:w="0" w:type="dxa"/>
+              <w:bottom w:w="0" w:type="dxa"/>
+              <w:left w:w="0" w:type="dxa"/>
+              <w:right w:w="0" w:type="dxa"/>
+            </w:tcMar>
+            <w:vAlign w:val="center"/>
+          </w:tcPr>
+          <w:p>
+            <w:pPr>
+              <w:jc w:val="center"/>
+              <w:pBdr>
+                <w:bottom w:val="none" w:sz="0" w:space="0" w:color="000000"/>
+                <w:top w:val="none" w:sz="0" w:space="0" w:color="000000"/>
+                <w:left w:val="none" w:sz="0" w:space="0" w:color="000000"/>
+                <w:right w:val="none" w:sz="0" w:space="0" w:color="000000"/>
+              </w:pBdr>
+              <w:spacing w:after="60" w:before="60" w:line="240"/>
+              <w:ind w:left="60" w:right="60" w:firstLine="0" w:firstLineChars="0"/>
+              <w:rPr>
+                <w:rFonts w:ascii="Calibri" w:hAnsi="Calibri" w:eastAsia="Calibri" w:cs="Calibri"/>
+                <w:i w:val="false"/>
+                <w:b w:val="false"/>
+                <w:u w:val="none"/>
+                <w:strike w:val="false"/>
+                <w:sz w:val="18"/>
+                <w:szCs w:val="18"/>
+                <w:color w:val="000000"/>
+              </w:rPr>
+            </w:pPr>
+            <w:r>
+              <w:rPr>
+                <w:rFonts w:ascii="Calibri" w:hAnsi="Calibri" w:eastAsia="Calibri" w:cs="Calibri"/>
+                <w:i w:val="false"/>
+                <w:b w:val="false"/>
+                <w:u w:val="none"/>
+                <w:strike w:val="false"/>
+                <w:sz w:val="18"/>
+                <w:szCs w:val="18"/>
+                <w:color w:val="000000"/>
+              </w:rPr>
+              <w:t xml:space="preserve">0.313</w:t>
+            </w:r>
+          </w:p>
+        </w:tc>
+        <w:tc>
+          <w:tcPr>
+            <w:tcBorders>
+              <w:bottom w:val="none" w:sz="0" w:space="0" w:color="000000"/>
+              <w:top w:val="none" w:sz="0" w:space="0" w:color="000000"/>
+              <w:left w:val="none" w:sz="0" w:space="0" w:color="000000"/>
+              <w:right w:val="none" w:sz="0" w:space="0" w:color="000000"/>
+            </w:tcBorders>
+            <w:shd w:val="clear" w:color="auto" w:fill="FFFFFF"/>
+            <w:tcMar>
+              <w:top w:w="0" w:type="dxa"/>
+              <w:bottom w:w="0" w:type="dxa"/>
+              <w:left w:w="0" w:type="dxa"/>
+              <w:right w:w="0" w:type="dxa"/>
+            </w:tcMar>
+            <w:vAlign w:val="center"/>
+          </w:tcPr>
+          <w:p>
+            <w:pPr>
+              <w:jc w:val="center"/>
+              <w:pBdr>
+                <w:bottom w:val="none" w:sz="0" w:space="0" w:color="000000"/>
+                <w:top w:val="none" w:sz="0" w:space="0" w:color="000000"/>
+                <w:left w:val="none" w:sz="0" w:space="0" w:color="000000"/>
+                <w:right w:val="none" w:sz="0" w:space="0" w:color="000000"/>
+              </w:pBdr>
+              <w:spacing w:after="60" w:before="60" w:line="240"/>
+              <w:ind w:left="60" w:right="60" w:firstLine="0" w:firstLineChars="0"/>
+              <w:rPr>
+                <w:rFonts w:ascii="Calibri" w:hAnsi="Calibri" w:eastAsia="Calibri" w:cs="Calibri"/>
+                <w:i w:val="false"/>
+                <w:b w:val="false"/>
+                <w:u w:val="none"/>
+                <w:strike w:val="false"/>
+                <w:sz w:val="18"/>
+                <w:szCs w:val="18"/>
+                <w:color w:val="000000"/>
+              </w:rPr>
+            </w:pPr>
+            <w:r>
+              <w:rPr>
+                <w:rFonts w:ascii="Calibri" w:hAnsi="Calibri" w:eastAsia="Calibri" w:cs="Calibri"/>
+                <w:i w:val="false"/>
+                <w:b w:val="false"/>
+                <w:u w:val="none"/>
+                <w:strike w:val="false"/>
+                <w:sz w:val="18"/>
+                <w:szCs w:val="18"/>
+                <w:color w:val="000000"/>
+              </w:rPr>
+              <w:t xml:space="preserve">0.303</w:t>
+            </w:r>
+          </w:p>
+        </w:tc>
+        <w:tc>
+          <w:tcPr>
+            <w:tcBorders>
+              <w:bottom w:val="none" w:sz="0" w:space="0" w:color="000000"/>
+              <w:top w:val="none" w:sz="0" w:space="0" w:color="000000"/>
+              <w:left w:val="none" w:sz="0" w:space="0" w:color="000000"/>
+              <w:right w:val="none" w:sz="0" w:space="0" w:color="000000"/>
+            </w:tcBorders>
+            <w:shd w:val="clear" w:color="auto" w:fill="FFFFFF"/>
+            <w:tcMar>
+              <w:top w:w="0" w:type="dxa"/>
+              <w:bottom w:w="0" w:type="dxa"/>
+              <w:left w:w="0" w:type="dxa"/>
+              <w:right w:w="0" w:type="dxa"/>
+            </w:tcMar>
+            <w:vAlign w:val="center"/>
+          </w:tcPr>
+          <w:p>
+            <w:pPr>
+              <w:jc w:val="center"/>
+              <w:pBdr>
+                <w:bottom w:val="none" w:sz="0" w:space="0" w:color="000000"/>
+                <w:top w:val="none" w:sz="0" w:space="0" w:color="000000"/>
+                <w:left w:val="none" w:sz="0" w:space="0" w:color="000000"/>
+                <w:right w:val="none" w:sz="0" w:space="0" w:color="000000"/>
+              </w:pBdr>
+              <w:spacing w:after="60" w:before="60" w:line="240"/>
+              <w:ind w:left="60" w:right="60" w:firstLine="0" w:firstLineChars="0"/>
+              <w:rPr>
+                <w:rFonts w:ascii="Calibri" w:hAnsi="Calibri" w:eastAsia="Calibri" w:cs="Calibri"/>
+                <w:i w:val="false"/>
+                <w:b w:val="false"/>
+                <w:u w:val="none"/>
+                <w:strike w:val="false"/>
+                <w:sz w:val="18"/>
+                <w:szCs w:val="18"/>
+                <w:color w:val="000000"/>
+              </w:rPr>
+            </w:pPr>
+            <w:r>
+              <w:rPr>
+                <w:rFonts w:ascii="Calibri" w:hAnsi="Calibri" w:eastAsia="Calibri" w:cs="Calibri"/>
+                <w:i w:val="false"/>
+                <w:b w:val="false"/>
+                <w:u w:val="none"/>
+                <w:strike w:val="false"/>
+                <w:sz w:val="18"/>
+                <w:szCs w:val="18"/>
+                <w:color w:val="000000"/>
+              </w:rPr>
+              <w:t xml:space="preserve">0.774</w:t>
             </w:r>
           </w:p>
         </w:tc>
@@ -3369,7 +3733,7 @@
       </w:tr>
       <w:tr>
         <w:trPr>
-          <w:trHeight w:val="360" w:hRule="auto"/>
+          <w:trHeight w:val="620" w:hRule="auto"/>
         </w:trPr>
         body6
         <w:tc>
@@ -3422,7 +3786,33 @@
                 <w:szCs w:val="18"/>
                 <w:color w:val="000000"/>
               </w:rPr>
-              <w:t xml:space="preserve">Compartir información</w:t>
+              <w:t xml:space="preserve">Compartir</w:t>
+            </w:r>
+            <w:r>
+              <w:rPr>
+                <w:rFonts w:ascii="Calibri" w:hAnsi="Calibri" w:eastAsia="Calibri" w:cs="Calibri"/>
+                <w:i w:val="false"/>
+                <w:b w:val="false"/>
+                <w:u w:val="none"/>
+                <w:strike w:val="false"/>
+                <w:sz w:val="18"/>
+                <w:szCs w:val="18"/>
+                <w:color w:val="000000"/>
+              </w:rPr>
+              <w:br/>
+            </w:r>
+            <w:r>
+              <w:rPr>
+                <w:rFonts w:ascii="Calibri" w:hAnsi="Calibri" w:eastAsia="Calibri" w:cs="Calibri"/>
+                <w:i w:val="false"/>
+                <w:b w:val="false"/>
+                <w:u w:val="none"/>
+                <w:strike w:val="false"/>
+                <w:sz w:val="18"/>
+                <w:szCs w:val="18"/>
+                <w:color w:val="000000"/>
+              </w:rPr>
+              <w:t xml:space="preserve">información</w:t>
             </w:r>
           </w:p>
         </w:tc>
@@ -3530,169 +3920,169 @@
                 <w:szCs w:val="18"/>
                 <w:color w:val="000000"/>
               </w:rPr>
-              <w:t xml:space="preserve">0.270</w:t>
-            </w:r>
-          </w:p>
-        </w:tc>
-        <w:tc>
-          <w:tcPr>
-            <w:tcBorders>
-              <w:bottom w:val="none" w:sz="0" w:space="0" w:color="000000"/>
-              <w:top w:val="none" w:sz="0" w:space="0" w:color="000000"/>
-              <w:left w:val="none" w:sz="0" w:space="0" w:color="000000"/>
-              <w:right w:val="none" w:sz="0" w:space="0" w:color="000000"/>
-            </w:tcBorders>
-            <w:shd w:val="clear" w:color="auto" w:fill="FFFFFF"/>
-            <w:tcMar>
-              <w:top w:w="0" w:type="dxa"/>
-              <w:bottom w:w="0" w:type="dxa"/>
-              <w:left w:w="0" w:type="dxa"/>
-              <w:right w:w="0" w:type="dxa"/>
-            </w:tcMar>
-            <w:vAlign w:val="center"/>
-          </w:tcPr>
-          <w:p>
-            <w:pPr>
-              <w:jc w:val="center"/>
-              <w:pBdr>
-                <w:bottom w:val="none" w:sz="0" w:space="0" w:color="000000"/>
-                <w:top w:val="none" w:sz="0" w:space="0" w:color="000000"/>
-                <w:left w:val="none" w:sz="0" w:space="0" w:color="000000"/>
-                <w:right w:val="none" w:sz="0" w:space="0" w:color="000000"/>
-              </w:pBdr>
-              <w:spacing w:after="60" w:before="60" w:line="240"/>
-              <w:ind w:left="60" w:right="60" w:firstLine="0" w:firstLineChars="0"/>
-              <w:rPr>
-                <w:rFonts w:ascii="Calibri" w:hAnsi="Calibri" w:eastAsia="Calibri" w:cs="Calibri"/>
-                <w:i w:val="false"/>
-                <w:b w:val="false"/>
-                <w:u w:val="none"/>
-                <w:strike w:val="false"/>
-                <w:sz w:val="18"/>
-                <w:szCs w:val="18"/>
-                <w:color w:val="000000"/>
-              </w:rPr>
-            </w:pPr>
-            <w:r>
-              <w:rPr>
-                <w:rFonts w:ascii="Calibri" w:hAnsi="Calibri" w:eastAsia="Calibri" w:cs="Calibri"/>
-                <w:i w:val="false"/>
-                <w:b w:val="false"/>
-                <w:u w:val="none"/>
-                <w:strike w:val="false"/>
-                <w:sz w:val="18"/>
-                <w:szCs w:val="18"/>
-                <w:color w:val="000000"/>
-              </w:rPr>
-              <w:t xml:space="preserve">0.279</w:t>
-            </w:r>
-          </w:p>
-        </w:tc>
-        <w:tc>
-          <w:tcPr>
-            <w:tcBorders>
-              <w:bottom w:val="none" w:sz="0" w:space="0" w:color="000000"/>
-              <w:top w:val="none" w:sz="0" w:space="0" w:color="000000"/>
-              <w:left w:val="none" w:sz="0" w:space="0" w:color="000000"/>
-              <w:right w:val="none" w:sz="0" w:space="0" w:color="000000"/>
-            </w:tcBorders>
-            <w:shd w:val="clear" w:color="auto" w:fill="FFFFFF"/>
-            <w:tcMar>
-              <w:top w:w="0" w:type="dxa"/>
-              <w:bottom w:w="0" w:type="dxa"/>
-              <w:left w:w="0" w:type="dxa"/>
-              <w:right w:w="0" w:type="dxa"/>
-            </w:tcMar>
-            <w:vAlign w:val="center"/>
-          </w:tcPr>
-          <w:p>
-            <w:pPr>
-              <w:jc w:val="center"/>
-              <w:pBdr>
-                <w:bottom w:val="none" w:sz="0" w:space="0" w:color="000000"/>
-                <w:top w:val="none" w:sz="0" w:space="0" w:color="000000"/>
-                <w:left w:val="none" w:sz="0" w:space="0" w:color="000000"/>
-                <w:right w:val="none" w:sz="0" w:space="0" w:color="000000"/>
-              </w:pBdr>
-              <w:spacing w:after="60" w:before="60" w:line="240"/>
-              <w:ind w:left="60" w:right="60" w:firstLine="0" w:firstLineChars="0"/>
-              <w:rPr>
-                <w:rFonts w:ascii="Calibri" w:hAnsi="Calibri" w:eastAsia="Calibri" w:cs="Calibri"/>
-                <w:i w:val="false"/>
-                <w:b w:val="false"/>
-                <w:u w:val="none"/>
-                <w:strike w:val="false"/>
-                <w:sz w:val="18"/>
-                <w:szCs w:val="18"/>
-                <w:color w:val="000000"/>
-              </w:rPr>
-            </w:pPr>
-            <w:r>
-              <w:rPr>
-                <w:rFonts w:ascii="Calibri" w:hAnsi="Calibri" w:eastAsia="Calibri" w:cs="Calibri"/>
-                <w:i w:val="false"/>
-                <w:b w:val="false"/>
-                <w:u w:val="none"/>
-                <w:strike w:val="false"/>
-                <w:sz w:val="18"/>
-                <w:szCs w:val="18"/>
-                <w:color w:val="000000"/>
-              </w:rPr>
-              <w:t xml:space="preserve">0.697</w:t>
-            </w:r>
-          </w:p>
-        </w:tc>
-        <w:tc>
-          <w:tcPr>
-            <w:tcBorders>
-              <w:bottom w:val="none" w:sz="0" w:space="0" w:color="000000"/>
-              <w:top w:val="none" w:sz="0" w:space="0" w:color="000000"/>
-              <w:left w:val="none" w:sz="0" w:space="0" w:color="000000"/>
-              <w:right w:val="none" w:sz="0" w:space="0" w:color="000000"/>
-            </w:tcBorders>
-            <w:shd w:val="clear" w:color="auto" w:fill="FFFFFF"/>
-            <w:tcMar>
-              <w:top w:w="0" w:type="dxa"/>
-              <w:bottom w:w="0" w:type="dxa"/>
-              <w:left w:w="0" w:type="dxa"/>
-              <w:right w:w="0" w:type="dxa"/>
-            </w:tcMar>
-            <w:vAlign w:val="center"/>
-          </w:tcPr>
-          <w:p>
-            <w:pPr>
-              <w:jc w:val="center"/>
-              <w:pBdr>
-                <w:bottom w:val="none" w:sz="0" w:space="0" w:color="000000"/>
-                <w:top w:val="none" w:sz="0" w:space="0" w:color="000000"/>
-                <w:left w:val="none" w:sz="0" w:space="0" w:color="000000"/>
-                <w:right w:val="none" w:sz="0" w:space="0" w:color="000000"/>
-              </w:pBdr>
-              <w:spacing w:after="60" w:before="60" w:line="240"/>
-              <w:ind w:left="60" w:right="60" w:firstLine="0" w:firstLineChars="0"/>
-              <w:rPr>
-                <w:rFonts w:ascii="Calibri" w:hAnsi="Calibri" w:eastAsia="Calibri" w:cs="Calibri"/>
-                <w:i w:val="false"/>
-                <w:b w:val="false"/>
-                <w:u w:val="none"/>
-                <w:strike w:val="false"/>
-                <w:sz w:val="18"/>
-                <w:szCs w:val="18"/>
-                <w:color w:val="000000"/>
-              </w:rPr>
-            </w:pPr>
-            <w:r>
-              <w:rPr>
-                <w:rFonts w:ascii="Calibri" w:hAnsi="Calibri" w:eastAsia="Calibri" w:cs="Calibri"/>
-                <w:i w:val="false"/>
-                <w:b w:val="false"/>
-                <w:u w:val="none"/>
-                <w:strike w:val="false"/>
-                <w:sz w:val="18"/>
-                <w:szCs w:val="18"/>
-                <w:color w:val="000000"/>
-              </w:rPr>
-              <w:t xml:space="preserve">0.699</w:t>
+              <w:t xml:space="preserve">0.281</w:t>
+            </w:r>
+          </w:p>
+        </w:tc>
+        <w:tc>
+          <w:tcPr>
+            <w:tcBorders>
+              <w:bottom w:val="none" w:sz="0" w:space="0" w:color="000000"/>
+              <w:top w:val="none" w:sz="0" w:space="0" w:color="000000"/>
+              <w:left w:val="none" w:sz="0" w:space="0" w:color="000000"/>
+              <w:right w:val="none" w:sz="0" w:space="0" w:color="000000"/>
+            </w:tcBorders>
+            <w:shd w:val="clear" w:color="auto" w:fill="FFFFFF"/>
+            <w:tcMar>
+              <w:top w:w="0" w:type="dxa"/>
+              <w:bottom w:w="0" w:type="dxa"/>
+              <w:left w:w="0" w:type="dxa"/>
+              <w:right w:w="0" w:type="dxa"/>
+            </w:tcMar>
+            <w:vAlign w:val="center"/>
+          </w:tcPr>
+          <w:p>
+            <w:pPr>
+              <w:jc w:val="center"/>
+              <w:pBdr>
+                <w:bottom w:val="none" w:sz="0" w:space="0" w:color="000000"/>
+                <w:top w:val="none" w:sz="0" w:space="0" w:color="000000"/>
+                <w:left w:val="none" w:sz="0" w:space="0" w:color="000000"/>
+                <w:right w:val="none" w:sz="0" w:space="0" w:color="000000"/>
+              </w:pBdr>
+              <w:spacing w:after="60" w:before="60" w:line="240"/>
+              <w:ind w:left="60" w:right="60" w:firstLine="0" w:firstLineChars="0"/>
+              <w:rPr>
+                <w:rFonts w:ascii="Calibri" w:hAnsi="Calibri" w:eastAsia="Calibri" w:cs="Calibri"/>
+                <w:i w:val="false"/>
+                <w:b w:val="false"/>
+                <w:u w:val="none"/>
+                <w:strike w:val="false"/>
+                <w:sz w:val="18"/>
+                <w:szCs w:val="18"/>
+                <w:color w:val="000000"/>
+              </w:rPr>
+            </w:pPr>
+            <w:r>
+              <w:rPr>
+                <w:rFonts w:ascii="Calibri" w:hAnsi="Calibri" w:eastAsia="Calibri" w:cs="Calibri"/>
+                <w:i w:val="false"/>
+                <w:b w:val="false"/>
+                <w:u w:val="none"/>
+                <w:strike w:val="false"/>
+                <w:sz w:val="18"/>
+                <w:szCs w:val="18"/>
+                <w:color w:val="000000"/>
+              </w:rPr>
+              <w:t xml:space="preserve">0.277</w:t>
+            </w:r>
+          </w:p>
+        </w:tc>
+        <w:tc>
+          <w:tcPr>
+            <w:tcBorders>
+              <w:bottom w:val="none" w:sz="0" w:space="0" w:color="000000"/>
+              <w:top w:val="none" w:sz="0" w:space="0" w:color="000000"/>
+              <w:left w:val="none" w:sz="0" w:space="0" w:color="000000"/>
+              <w:right w:val="none" w:sz="0" w:space="0" w:color="000000"/>
+            </w:tcBorders>
+            <w:shd w:val="clear" w:color="auto" w:fill="FFFFFF"/>
+            <w:tcMar>
+              <w:top w:w="0" w:type="dxa"/>
+              <w:bottom w:w="0" w:type="dxa"/>
+              <w:left w:w="0" w:type="dxa"/>
+              <w:right w:w="0" w:type="dxa"/>
+            </w:tcMar>
+            <w:vAlign w:val="center"/>
+          </w:tcPr>
+          <w:p>
+            <w:pPr>
+              <w:jc w:val="center"/>
+              <w:pBdr>
+                <w:bottom w:val="none" w:sz="0" w:space="0" w:color="000000"/>
+                <w:top w:val="none" w:sz="0" w:space="0" w:color="000000"/>
+                <w:left w:val="none" w:sz="0" w:space="0" w:color="000000"/>
+                <w:right w:val="none" w:sz="0" w:space="0" w:color="000000"/>
+              </w:pBdr>
+              <w:spacing w:after="60" w:before="60" w:line="240"/>
+              <w:ind w:left="60" w:right="60" w:firstLine="0" w:firstLineChars="0"/>
+              <w:rPr>
+                <w:rFonts w:ascii="Calibri" w:hAnsi="Calibri" w:eastAsia="Calibri" w:cs="Calibri"/>
+                <w:i w:val="false"/>
+                <w:b w:val="false"/>
+                <w:u w:val="none"/>
+                <w:strike w:val="false"/>
+                <w:sz w:val="18"/>
+                <w:szCs w:val="18"/>
+                <w:color w:val="000000"/>
+              </w:rPr>
+            </w:pPr>
+            <w:r>
+              <w:rPr>
+                <w:rFonts w:ascii="Calibri" w:hAnsi="Calibri" w:eastAsia="Calibri" w:cs="Calibri"/>
+                <w:i w:val="false"/>
+                <w:b w:val="false"/>
+                <w:u w:val="none"/>
+                <w:strike w:val="false"/>
+                <w:sz w:val="18"/>
+                <w:szCs w:val="18"/>
+                <w:color w:val="000000"/>
+              </w:rPr>
+              <w:t xml:space="preserve">0.695</w:t>
+            </w:r>
+          </w:p>
+        </w:tc>
+        <w:tc>
+          <w:tcPr>
+            <w:tcBorders>
+              <w:bottom w:val="none" w:sz="0" w:space="0" w:color="000000"/>
+              <w:top w:val="none" w:sz="0" w:space="0" w:color="000000"/>
+              <w:left w:val="none" w:sz="0" w:space="0" w:color="000000"/>
+              <w:right w:val="none" w:sz="0" w:space="0" w:color="000000"/>
+            </w:tcBorders>
+            <w:shd w:val="clear" w:color="auto" w:fill="FFFFFF"/>
+            <w:tcMar>
+              <w:top w:w="0" w:type="dxa"/>
+              <w:bottom w:w="0" w:type="dxa"/>
+              <w:left w:w="0" w:type="dxa"/>
+              <w:right w:w="0" w:type="dxa"/>
+            </w:tcMar>
+            <w:vAlign w:val="center"/>
+          </w:tcPr>
+          <w:p>
+            <w:pPr>
+              <w:jc w:val="center"/>
+              <w:pBdr>
+                <w:bottom w:val="none" w:sz="0" w:space="0" w:color="000000"/>
+                <w:top w:val="none" w:sz="0" w:space="0" w:color="000000"/>
+                <w:left w:val="none" w:sz="0" w:space="0" w:color="000000"/>
+                <w:right w:val="none" w:sz="0" w:space="0" w:color="000000"/>
+              </w:pBdr>
+              <w:spacing w:after="60" w:before="60" w:line="240"/>
+              <w:ind w:left="60" w:right="60" w:firstLine="0" w:firstLineChars="0"/>
+              <w:rPr>
+                <w:rFonts w:ascii="Calibri" w:hAnsi="Calibri" w:eastAsia="Calibri" w:cs="Calibri"/>
+                <w:i w:val="false"/>
+                <w:b w:val="false"/>
+                <w:u w:val="none"/>
+                <w:strike w:val="false"/>
+                <w:sz w:val="18"/>
+                <w:szCs w:val="18"/>
+                <w:color w:val="000000"/>
+              </w:rPr>
+            </w:pPr>
+            <w:r>
+              <w:rPr>
+                <w:rFonts w:ascii="Calibri" w:hAnsi="Calibri" w:eastAsia="Calibri" w:cs="Calibri"/>
+                <w:i w:val="false"/>
+                <w:b w:val="false"/>
+                <w:u w:val="none"/>
+                <w:strike w:val="false"/>
+                <w:sz w:val="18"/>
+                <w:szCs w:val="18"/>
+                <w:color w:val="000000"/>
+              </w:rPr>
+              <w:t xml:space="preserve">0.712</w:t>
             </w:r>
           </w:p>
         </w:tc>
@@ -3915,7 +4305,7 @@
       </w:tr>
       <w:tr>
         <w:trPr>
-          <w:trHeight w:val="360" w:hRule="auto"/>
+          <w:trHeight w:val="584" w:hRule="auto"/>
         </w:trPr>
         body7
         <w:tc>
@@ -3968,331 +4358,357 @@
                 <w:szCs w:val="18"/>
                 <w:color w:val="000000"/>
               </w:rPr>
-              <w:t xml:space="preserve">Colaborar en grupo</w:t>
-            </w:r>
-          </w:p>
-        </w:tc>
-        <w:tc>
-          <w:tcPr>
-            <w:tcBorders>
-              <w:bottom w:val="none" w:sz="0" w:space="0" w:color="000000"/>
-              <w:top w:val="none" w:sz="0" w:space="0" w:color="000000"/>
-              <w:left w:val="none" w:sz="0" w:space="0" w:color="000000"/>
-              <w:right w:val="none" w:sz="0" w:space="0" w:color="000000"/>
-            </w:tcBorders>
-            <w:shd w:val="clear" w:color="auto" w:fill="FFFFFF"/>
-            <w:tcMar>
-              <w:top w:w="0" w:type="dxa"/>
-              <w:bottom w:w="0" w:type="dxa"/>
-              <w:left w:w="0" w:type="dxa"/>
-              <w:right w:w="0" w:type="dxa"/>
-            </w:tcMar>
-            <w:vAlign w:val="center"/>
-          </w:tcPr>
-          <w:p>
-            <w:pPr>
-              <w:jc w:val="center"/>
-              <w:pBdr>
-                <w:bottom w:val="none" w:sz="0" w:space="0" w:color="000000"/>
-                <w:top w:val="none" w:sz="0" w:space="0" w:color="000000"/>
-                <w:left w:val="none" w:sz="0" w:space="0" w:color="000000"/>
-                <w:right w:val="none" w:sz="0" w:space="0" w:color="000000"/>
-              </w:pBdr>
-              <w:spacing w:after="60" w:before="60" w:line="240"/>
-              <w:ind w:left="60" w:right="60" w:firstLine="0" w:firstLineChars="0"/>
-              <w:rPr>
-                <w:rFonts w:ascii="Calibri" w:hAnsi="Calibri" w:eastAsia="Calibri" w:cs="Calibri"/>
-                <w:i w:val="false"/>
-                <w:b w:val="false"/>
-                <w:u w:val="none"/>
-                <w:strike w:val="false"/>
-                <w:sz w:val="18"/>
-                <w:szCs w:val="18"/>
-                <w:color w:val="000000"/>
-              </w:rPr>
-            </w:pPr>
-            <w:r>
-              <w:rPr>
-                <w:rFonts w:ascii="Calibri" w:hAnsi="Calibri" w:eastAsia="Calibri" w:cs="Calibri"/>
-                <w:i w:val="false"/>
-                <w:b w:val="false"/>
-                <w:u w:val="none"/>
-                <w:strike w:val="false"/>
-                <w:sz w:val="18"/>
-                <w:szCs w:val="18"/>
-                <w:color w:val="000000"/>
-              </w:rPr>
-              <w:t xml:space="preserve">0.229</w:t>
-            </w:r>
-          </w:p>
-        </w:tc>
-        <w:tc>
-          <w:tcPr>
-            <w:tcBorders>
-              <w:bottom w:val="none" w:sz="0" w:space="0" w:color="000000"/>
-              <w:top w:val="none" w:sz="0" w:space="0" w:color="000000"/>
-              <w:left w:val="none" w:sz="0" w:space="0" w:color="000000"/>
-              <w:right w:val="none" w:sz="0" w:space="0" w:color="000000"/>
-            </w:tcBorders>
-            <w:shd w:val="clear" w:color="auto" w:fill="FFFFFF"/>
-            <w:tcMar>
-              <w:top w:w="0" w:type="dxa"/>
-              <w:bottom w:w="0" w:type="dxa"/>
-              <w:left w:w="0" w:type="dxa"/>
-              <w:right w:w="0" w:type="dxa"/>
-            </w:tcMar>
-            <w:vAlign w:val="center"/>
-          </w:tcPr>
-          <w:p>
-            <w:pPr>
-              <w:jc w:val="center"/>
-              <w:pBdr>
-                <w:bottom w:val="none" w:sz="0" w:space="0" w:color="000000"/>
-                <w:top w:val="none" w:sz="0" w:space="0" w:color="000000"/>
-                <w:left w:val="none" w:sz="0" w:space="0" w:color="000000"/>
-                <w:right w:val="none" w:sz="0" w:space="0" w:color="000000"/>
-              </w:pBdr>
-              <w:spacing w:after="60" w:before="60" w:line="240"/>
-              <w:ind w:left="60" w:right="60" w:firstLine="0" w:firstLineChars="0"/>
-              <w:rPr>
-                <w:rFonts w:ascii="Calibri" w:hAnsi="Calibri" w:eastAsia="Calibri" w:cs="Calibri"/>
-                <w:i w:val="false"/>
-                <w:b w:val="false"/>
-                <w:u w:val="none"/>
-                <w:strike w:val="false"/>
-                <w:sz w:val="18"/>
-                <w:szCs w:val="18"/>
-                <w:color w:val="000000"/>
-              </w:rPr>
-            </w:pPr>
-            <w:r>
-              <w:rPr>
-                <w:rFonts w:ascii="Calibri" w:hAnsi="Calibri" w:eastAsia="Calibri" w:cs="Calibri"/>
-                <w:i w:val="false"/>
-                <w:b w:val="false"/>
-                <w:u w:val="none"/>
-                <w:strike w:val="false"/>
-                <w:sz w:val="18"/>
-                <w:szCs w:val="18"/>
-                <w:color w:val="000000"/>
-              </w:rPr>
-              <w:t xml:space="preserve">0.273</w:t>
-            </w:r>
-          </w:p>
-        </w:tc>
-        <w:tc>
-          <w:tcPr>
-            <w:tcBorders>
-              <w:bottom w:val="none" w:sz="0" w:space="0" w:color="000000"/>
-              <w:top w:val="none" w:sz="0" w:space="0" w:color="000000"/>
-              <w:left w:val="none" w:sz="0" w:space="0" w:color="000000"/>
-              <w:right w:val="none" w:sz="0" w:space="0" w:color="000000"/>
-            </w:tcBorders>
-            <w:shd w:val="clear" w:color="auto" w:fill="FFFFFF"/>
-            <w:tcMar>
-              <w:top w:w="0" w:type="dxa"/>
-              <w:bottom w:w="0" w:type="dxa"/>
-              <w:left w:w="0" w:type="dxa"/>
-              <w:right w:w="0" w:type="dxa"/>
-            </w:tcMar>
-            <w:vAlign w:val="center"/>
-          </w:tcPr>
-          <w:p>
-            <w:pPr>
-              <w:jc w:val="center"/>
-              <w:pBdr>
-                <w:bottom w:val="none" w:sz="0" w:space="0" w:color="000000"/>
-                <w:top w:val="none" w:sz="0" w:space="0" w:color="000000"/>
-                <w:left w:val="none" w:sz="0" w:space="0" w:color="000000"/>
-                <w:right w:val="none" w:sz="0" w:space="0" w:color="000000"/>
-              </w:pBdr>
-              <w:spacing w:after="60" w:before="60" w:line="240"/>
-              <w:ind w:left="60" w:right="60" w:firstLine="0" w:firstLineChars="0"/>
-              <w:rPr>
-                <w:rFonts w:ascii="Calibri" w:hAnsi="Calibri" w:eastAsia="Calibri" w:cs="Calibri"/>
-                <w:i w:val="false"/>
-                <w:b w:val="false"/>
-                <w:u w:val="none"/>
-                <w:strike w:val="false"/>
-                <w:sz w:val="18"/>
-                <w:szCs w:val="18"/>
-                <w:color w:val="000000"/>
-              </w:rPr>
-            </w:pPr>
-            <w:r>
-              <w:rPr>
-                <w:rFonts w:ascii="Calibri" w:hAnsi="Calibri" w:eastAsia="Calibri" w:cs="Calibri"/>
-                <w:i w:val="false"/>
-                <w:b w:val="false"/>
-                <w:u w:val="none"/>
-                <w:strike w:val="false"/>
-                <w:sz w:val="18"/>
-                <w:szCs w:val="18"/>
-                <w:color w:val="000000"/>
-              </w:rPr>
-              <w:t xml:space="preserve">0.279</w:t>
-            </w:r>
-          </w:p>
-        </w:tc>
-        <w:tc>
-          <w:tcPr>
-            <w:tcBorders>
-              <w:bottom w:val="none" w:sz="0" w:space="0" w:color="000000"/>
-              <w:top w:val="none" w:sz="0" w:space="0" w:color="000000"/>
-              <w:left w:val="none" w:sz="0" w:space="0" w:color="000000"/>
-              <w:right w:val="none" w:sz="0" w:space="0" w:color="000000"/>
-            </w:tcBorders>
-            <w:shd w:val="clear" w:color="auto" w:fill="FFFFFF"/>
-            <w:tcMar>
-              <w:top w:w="0" w:type="dxa"/>
-              <w:bottom w:w="0" w:type="dxa"/>
-              <w:left w:w="0" w:type="dxa"/>
-              <w:right w:w="0" w:type="dxa"/>
-            </w:tcMar>
-            <w:vAlign w:val="center"/>
-          </w:tcPr>
-          <w:p>
-            <w:pPr>
-              <w:jc w:val="center"/>
-              <w:pBdr>
-                <w:bottom w:val="none" w:sz="0" w:space="0" w:color="000000"/>
-                <w:top w:val="none" w:sz="0" w:space="0" w:color="000000"/>
-                <w:left w:val="none" w:sz="0" w:space="0" w:color="000000"/>
-                <w:right w:val="none" w:sz="0" w:space="0" w:color="000000"/>
-              </w:pBdr>
-              <w:spacing w:after="60" w:before="60" w:line="240"/>
-              <w:ind w:left="60" w:right="60" w:firstLine="0" w:firstLineChars="0"/>
-              <w:rPr>
-                <w:rFonts w:ascii="Calibri" w:hAnsi="Calibri" w:eastAsia="Calibri" w:cs="Calibri"/>
-                <w:i w:val="false"/>
-                <w:b w:val="false"/>
-                <w:u w:val="none"/>
-                <w:strike w:val="false"/>
-                <w:sz w:val="18"/>
-                <w:szCs w:val="18"/>
-                <w:color w:val="000000"/>
-              </w:rPr>
-            </w:pPr>
-            <w:r>
-              <w:rPr>
-                <w:rFonts w:ascii="Calibri" w:hAnsi="Calibri" w:eastAsia="Calibri" w:cs="Calibri"/>
-                <w:i w:val="false"/>
-                <w:b w:val="false"/>
-                <w:u w:val="none"/>
-                <w:strike w:val="false"/>
-                <w:sz w:val="18"/>
-                <w:szCs w:val="18"/>
-                <w:color w:val="000000"/>
-              </w:rPr>
-              <w:t xml:space="preserve">0.618</w:t>
-            </w:r>
-          </w:p>
-        </w:tc>
-        <w:tc>
-          <w:tcPr>
-            <w:tcBorders>
-              <w:bottom w:val="none" w:sz="0" w:space="0" w:color="000000"/>
-              <w:top w:val="none" w:sz="0" w:space="0" w:color="000000"/>
-              <w:left w:val="none" w:sz="0" w:space="0" w:color="000000"/>
-              <w:right w:val="none" w:sz="0" w:space="0" w:color="000000"/>
-            </w:tcBorders>
-            <w:shd w:val="clear" w:color="auto" w:fill="FFFFFF"/>
-            <w:tcMar>
-              <w:top w:w="0" w:type="dxa"/>
-              <w:bottom w:w="0" w:type="dxa"/>
-              <w:left w:w="0" w:type="dxa"/>
-              <w:right w:w="0" w:type="dxa"/>
-            </w:tcMar>
-            <w:vAlign w:val="center"/>
-          </w:tcPr>
-          <w:p>
-            <w:pPr>
-              <w:jc w:val="center"/>
-              <w:pBdr>
-                <w:bottom w:val="none" w:sz="0" w:space="0" w:color="000000"/>
-                <w:top w:val="none" w:sz="0" w:space="0" w:color="000000"/>
-                <w:left w:val="none" w:sz="0" w:space="0" w:color="000000"/>
-                <w:right w:val="none" w:sz="0" w:space="0" w:color="000000"/>
-              </w:pBdr>
-              <w:spacing w:after="60" w:before="60" w:line="240"/>
-              <w:ind w:left="60" w:right="60" w:firstLine="0" w:firstLineChars="0"/>
-              <w:rPr>
-                <w:rFonts w:ascii="Calibri" w:hAnsi="Calibri" w:eastAsia="Calibri" w:cs="Calibri"/>
-                <w:i w:val="false"/>
-                <w:b w:val="false"/>
-                <w:u w:val="none"/>
-                <w:strike w:val="false"/>
-                <w:sz w:val="18"/>
-                <w:szCs w:val="18"/>
-                <w:color w:val="000000"/>
-              </w:rPr>
-            </w:pPr>
-            <w:r>
-              <w:rPr>
-                <w:rFonts w:ascii="Calibri" w:hAnsi="Calibri" w:eastAsia="Calibri" w:cs="Calibri"/>
-                <w:i w:val="false"/>
-                <w:b w:val="false"/>
-                <w:u w:val="none"/>
-                <w:strike w:val="false"/>
-                <w:sz w:val="18"/>
-                <w:szCs w:val="18"/>
-                <w:color w:val="000000"/>
-              </w:rPr>
-              <w:t xml:space="preserve">0.623</w:t>
-            </w:r>
-          </w:p>
-        </w:tc>
-        <w:tc>
-          <w:tcPr>
-            <w:tcBorders>
-              <w:bottom w:val="none" w:sz="0" w:space="0" w:color="000000"/>
-              <w:top w:val="none" w:sz="0" w:space="0" w:color="000000"/>
-              <w:left w:val="none" w:sz="0" w:space="0" w:color="000000"/>
-              <w:right w:val="none" w:sz="0" w:space="0" w:color="000000"/>
-            </w:tcBorders>
-            <w:shd w:val="clear" w:color="auto" w:fill="FFFFFF"/>
-            <w:tcMar>
-              <w:top w:w="0" w:type="dxa"/>
-              <w:bottom w:w="0" w:type="dxa"/>
-              <w:left w:w="0" w:type="dxa"/>
-              <w:right w:w="0" w:type="dxa"/>
-            </w:tcMar>
-            <w:vAlign w:val="center"/>
-          </w:tcPr>
-          <w:p>
-            <w:pPr>
-              <w:jc w:val="center"/>
-              <w:pBdr>
-                <w:bottom w:val="none" w:sz="0" w:space="0" w:color="000000"/>
-                <w:top w:val="none" w:sz="0" w:space="0" w:color="000000"/>
-                <w:left w:val="none" w:sz="0" w:space="0" w:color="000000"/>
-                <w:right w:val="none" w:sz="0" w:space="0" w:color="000000"/>
-              </w:pBdr>
-              <w:spacing w:after="60" w:before="60" w:line="240"/>
-              <w:ind w:left="60" w:right="60" w:firstLine="0" w:firstLineChars="0"/>
-              <w:rPr>
-                <w:rFonts w:ascii="Calibri" w:hAnsi="Calibri" w:eastAsia="Calibri" w:cs="Calibri"/>
-                <w:i w:val="false"/>
-                <w:b w:val="false"/>
-                <w:u w:val="none"/>
-                <w:strike w:val="false"/>
-                <w:sz w:val="18"/>
-                <w:szCs w:val="18"/>
-                <w:color w:val="000000"/>
-              </w:rPr>
-            </w:pPr>
-            <w:r>
-              <w:rPr>
-                <w:rFonts w:ascii="Calibri" w:hAnsi="Calibri" w:eastAsia="Calibri" w:cs="Calibri"/>
-                <w:i w:val="false"/>
-                <w:b w:val="false"/>
-                <w:u w:val="none"/>
-                <w:strike w:val="false"/>
-                <w:sz w:val="18"/>
-                <w:szCs w:val="18"/>
-                <w:color w:val="000000"/>
-              </w:rPr>
-              <w:t xml:space="preserve">0.723</w:t>
+              <w:t xml:space="preserve">Colaborar</w:t>
+            </w:r>
+            <w:r>
+              <w:rPr>
+                <w:rFonts w:ascii="Calibri" w:hAnsi="Calibri" w:eastAsia="Calibri" w:cs="Calibri"/>
+                <w:i w:val="false"/>
+                <w:b w:val="false"/>
+                <w:u w:val="none"/>
+                <w:strike w:val="false"/>
+                <w:sz w:val="18"/>
+                <w:szCs w:val="18"/>
+                <w:color w:val="000000"/>
+              </w:rPr>
+              <w:br/>
+            </w:r>
+            <w:r>
+              <w:rPr>
+                <w:rFonts w:ascii="Calibri" w:hAnsi="Calibri" w:eastAsia="Calibri" w:cs="Calibri"/>
+                <w:i w:val="false"/>
+                <w:b w:val="false"/>
+                <w:u w:val="none"/>
+                <w:strike w:val="false"/>
+                <w:sz w:val="18"/>
+                <w:szCs w:val="18"/>
+                <w:color w:val="000000"/>
+              </w:rPr>
+              <w:t xml:space="preserve">en grupo</w:t>
+            </w:r>
+          </w:p>
+        </w:tc>
+        <w:tc>
+          <w:tcPr>
+            <w:tcBorders>
+              <w:bottom w:val="none" w:sz="0" w:space="0" w:color="000000"/>
+              <w:top w:val="none" w:sz="0" w:space="0" w:color="000000"/>
+              <w:left w:val="none" w:sz="0" w:space="0" w:color="000000"/>
+              <w:right w:val="none" w:sz="0" w:space="0" w:color="000000"/>
+            </w:tcBorders>
+            <w:shd w:val="clear" w:color="auto" w:fill="FFFFFF"/>
+            <w:tcMar>
+              <w:top w:w="0" w:type="dxa"/>
+              <w:bottom w:w="0" w:type="dxa"/>
+              <w:left w:w="0" w:type="dxa"/>
+              <w:right w:w="0" w:type="dxa"/>
+            </w:tcMar>
+            <w:vAlign w:val="center"/>
+          </w:tcPr>
+          <w:p>
+            <w:pPr>
+              <w:jc w:val="center"/>
+              <w:pBdr>
+                <w:bottom w:val="none" w:sz="0" w:space="0" w:color="000000"/>
+                <w:top w:val="none" w:sz="0" w:space="0" w:color="000000"/>
+                <w:left w:val="none" w:sz="0" w:space="0" w:color="000000"/>
+                <w:right w:val="none" w:sz="0" w:space="0" w:color="000000"/>
+              </w:pBdr>
+              <w:spacing w:after="60" w:before="60" w:line="240"/>
+              <w:ind w:left="60" w:right="60" w:firstLine="0" w:firstLineChars="0"/>
+              <w:rPr>
+                <w:rFonts w:ascii="Calibri" w:hAnsi="Calibri" w:eastAsia="Calibri" w:cs="Calibri"/>
+                <w:i w:val="false"/>
+                <w:b w:val="false"/>
+                <w:u w:val="none"/>
+                <w:strike w:val="false"/>
+                <w:sz w:val="18"/>
+                <w:szCs w:val="18"/>
+                <w:color w:val="000000"/>
+              </w:rPr>
+            </w:pPr>
+            <w:r>
+              <w:rPr>
+                <w:rFonts w:ascii="Calibri" w:hAnsi="Calibri" w:eastAsia="Calibri" w:cs="Calibri"/>
+                <w:i w:val="false"/>
+                <w:b w:val="false"/>
+                <w:u w:val="none"/>
+                <w:strike w:val="false"/>
+                <w:sz w:val="18"/>
+                <w:szCs w:val="18"/>
+                <w:color w:val="000000"/>
+              </w:rPr>
+              <w:t xml:space="preserve">0.238</w:t>
+            </w:r>
+          </w:p>
+        </w:tc>
+        <w:tc>
+          <w:tcPr>
+            <w:tcBorders>
+              <w:bottom w:val="none" w:sz="0" w:space="0" w:color="000000"/>
+              <w:top w:val="none" w:sz="0" w:space="0" w:color="000000"/>
+              <w:left w:val="none" w:sz="0" w:space="0" w:color="000000"/>
+              <w:right w:val="none" w:sz="0" w:space="0" w:color="000000"/>
+            </w:tcBorders>
+            <w:shd w:val="clear" w:color="auto" w:fill="FFFFFF"/>
+            <w:tcMar>
+              <w:top w:w="0" w:type="dxa"/>
+              <w:bottom w:w="0" w:type="dxa"/>
+              <w:left w:w="0" w:type="dxa"/>
+              <w:right w:w="0" w:type="dxa"/>
+            </w:tcMar>
+            <w:vAlign w:val="center"/>
+          </w:tcPr>
+          <w:p>
+            <w:pPr>
+              <w:jc w:val="center"/>
+              <w:pBdr>
+                <w:bottom w:val="none" w:sz="0" w:space="0" w:color="000000"/>
+                <w:top w:val="none" w:sz="0" w:space="0" w:color="000000"/>
+                <w:left w:val="none" w:sz="0" w:space="0" w:color="000000"/>
+                <w:right w:val="none" w:sz="0" w:space="0" w:color="000000"/>
+              </w:pBdr>
+              <w:spacing w:after="60" w:before="60" w:line="240"/>
+              <w:ind w:left="60" w:right="60" w:firstLine="0" w:firstLineChars="0"/>
+              <w:rPr>
+                <w:rFonts w:ascii="Calibri" w:hAnsi="Calibri" w:eastAsia="Calibri" w:cs="Calibri"/>
+                <w:i w:val="false"/>
+                <w:b w:val="false"/>
+                <w:u w:val="none"/>
+                <w:strike w:val="false"/>
+                <w:sz w:val="18"/>
+                <w:szCs w:val="18"/>
+                <w:color w:val="000000"/>
+              </w:rPr>
+            </w:pPr>
+            <w:r>
+              <w:rPr>
+                <w:rFonts w:ascii="Calibri" w:hAnsi="Calibri" w:eastAsia="Calibri" w:cs="Calibri"/>
+                <w:i w:val="false"/>
+                <w:b w:val="false"/>
+                <w:u w:val="none"/>
+                <w:strike w:val="false"/>
+                <w:sz w:val="18"/>
+                <w:szCs w:val="18"/>
+                <w:color w:val="000000"/>
+              </w:rPr>
+              <w:t xml:space="preserve">0.289</w:t>
+            </w:r>
+          </w:p>
+        </w:tc>
+        <w:tc>
+          <w:tcPr>
+            <w:tcBorders>
+              <w:bottom w:val="none" w:sz="0" w:space="0" w:color="000000"/>
+              <w:top w:val="none" w:sz="0" w:space="0" w:color="000000"/>
+              <w:left w:val="none" w:sz="0" w:space="0" w:color="000000"/>
+              <w:right w:val="none" w:sz="0" w:space="0" w:color="000000"/>
+            </w:tcBorders>
+            <w:shd w:val="clear" w:color="auto" w:fill="FFFFFF"/>
+            <w:tcMar>
+              <w:top w:w="0" w:type="dxa"/>
+              <w:bottom w:w="0" w:type="dxa"/>
+              <w:left w:w="0" w:type="dxa"/>
+              <w:right w:w="0" w:type="dxa"/>
+            </w:tcMar>
+            <w:vAlign w:val="center"/>
+          </w:tcPr>
+          <w:p>
+            <w:pPr>
+              <w:jc w:val="center"/>
+              <w:pBdr>
+                <w:bottom w:val="none" w:sz="0" w:space="0" w:color="000000"/>
+                <w:top w:val="none" w:sz="0" w:space="0" w:color="000000"/>
+                <w:left w:val="none" w:sz="0" w:space="0" w:color="000000"/>
+                <w:right w:val="none" w:sz="0" w:space="0" w:color="000000"/>
+              </w:pBdr>
+              <w:spacing w:after="60" w:before="60" w:line="240"/>
+              <w:ind w:left="60" w:right="60" w:firstLine="0" w:firstLineChars="0"/>
+              <w:rPr>
+                <w:rFonts w:ascii="Calibri" w:hAnsi="Calibri" w:eastAsia="Calibri" w:cs="Calibri"/>
+                <w:i w:val="false"/>
+                <w:b w:val="false"/>
+                <w:u w:val="none"/>
+                <w:strike w:val="false"/>
+                <w:sz w:val="18"/>
+                <w:szCs w:val="18"/>
+                <w:color w:val="000000"/>
+              </w:rPr>
+            </w:pPr>
+            <w:r>
+              <w:rPr>
+                <w:rFonts w:ascii="Calibri" w:hAnsi="Calibri" w:eastAsia="Calibri" w:cs="Calibri"/>
+                <w:i w:val="false"/>
+                <w:b w:val="false"/>
+                <w:u w:val="none"/>
+                <w:strike w:val="false"/>
+                <w:sz w:val="18"/>
+                <w:szCs w:val="18"/>
+                <w:color w:val="000000"/>
+              </w:rPr>
+              <w:t xml:space="preserve">0.281</w:t>
+            </w:r>
+          </w:p>
+        </w:tc>
+        <w:tc>
+          <w:tcPr>
+            <w:tcBorders>
+              <w:bottom w:val="none" w:sz="0" w:space="0" w:color="000000"/>
+              <w:top w:val="none" w:sz="0" w:space="0" w:color="000000"/>
+              <w:left w:val="none" w:sz="0" w:space="0" w:color="000000"/>
+              <w:right w:val="none" w:sz="0" w:space="0" w:color="000000"/>
+            </w:tcBorders>
+            <w:shd w:val="clear" w:color="auto" w:fill="FFFFFF"/>
+            <w:tcMar>
+              <w:top w:w="0" w:type="dxa"/>
+              <w:bottom w:w="0" w:type="dxa"/>
+              <w:left w:w="0" w:type="dxa"/>
+              <w:right w:w="0" w:type="dxa"/>
+            </w:tcMar>
+            <w:vAlign w:val="center"/>
+          </w:tcPr>
+          <w:p>
+            <w:pPr>
+              <w:jc w:val="center"/>
+              <w:pBdr>
+                <w:bottom w:val="none" w:sz="0" w:space="0" w:color="000000"/>
+                <w:top w:val="none" w:sz="0" w:space="0" w:color="000000"/>
+                <w:left w:val="none" w:sz="0" w:space="0" w:color="000000"/>
+                <w:right w:val="none" w:sz="0" w:space="0" w:color="000000"/>
+              </w:pBdr>
+              <w:spacing w:after="60" w:before="60" w:line="240"/>
+              <w:ind w:left="60" w:right="60" w:firstLine="0" w:firstLineChars="0"/>
+              <w:rPr>
+                <w:rFonts w:ascii="Calibri" w:hAnsi="Calibri" w:eastAsia="Calibri" w:cs="Calibri"/>
+                <w:i w:val="false"/>
+                <w:b w:val="false"/>
+                <w:u w:val="none"/>
+                <w:strike w:val="false"/>
+                <w:sz w:val="18"/>
+                <w:szCs w:val="18"/>
+                <w:color w:val="000000"/>
+              </w:rPr>
+            </w:pPr>
+            <w:r>
+              <w:rPr>
+                <w:rFonts w:ascii="Calibri" w:hAnsi="Calibri" w:eastAsia="Calibri" w:cs="Calibri"/>
+                <w:i w:val="false"/>
+                <w:b w:val="false"/>
+                <w:u w:val="none"/>
+                <w:strike w:val="false"/>
+                <w:sz w:val="18"/>
+                <w:szCs w:val="18"/>
+                <w:color w:val="000000"/>
+              </w:rPr>
+              <w:t xml:space="preserve">0.603</w:t>
+            </w:r>
+          </w:p>
+        </w:tc>
+        <w:tc>
+          <w:tcPr>
+            <w:tcBorders>
+              <w:bottom w:val="none" w:sz="0" w:space="0" w:color="000000"/>
+              <w:top w:val="none" w:sz="0" w:space="0" w:color="000000"/>
+              <w:left w:val="none" w:sz="0" w:space="0" w:color="000000"/>
+              <w:right w:val="none" w:sz="0" w:space="0" w:color="000000"/>
+            </w:tcBorders>
+            <w:shd w:val="clear" w:color="auto" w:fill="FFFFFF"/>
+            <w:tcMar>
+              <w:top w:w="0" w:type="dxa"/>
+              <w:bottom w:w="0" w:type="dxa"/>
+              <w:left w:w="0" w:type="dxa"/>
+              <w:right w:w="0" w:type="dxa"/>
+            </w:tcMar>
+            <w:vAlign w:val="center"/>
+          </w:tcPr>
+          <w:p>
+            <w:pPr>
+              <w:jc w:val="center"/>
+              <w:pBdr>
+                <w:bottom w:val="none" w:sz="0" w:space="0" w:color="000000"/>
+                <w:top w:val="none" w:sz="0" w:space="0" w:color="000000"/>
+                <w:left w:val="none" w:sz="0" w:space="0" w:color="000000"/>
+                <w:right w:val="none" w:sz="0" w:space="0" w:color="000000"/>
+              </w:pBdr>
+              <w:spacing w:after="60" w:before="60" w:line="240"/>
+              <w:ind w:left="60" w:right="60" w:firstLine="0" w:firstLineChars="0"/>
+              <w:rPr>
+                <w:rFonts w:ascii="Calibri" w:hAnsi="Calibri" w:eastAsia="Calibri" w:cs="Calibri"/>
+                <w:i w:val="false"/>
+                <w:b w:val="false"/>
+                <w:u w:val="none"/>
+                <w:strike w:val="false"/>
+                <w:sz w:val="18"/>
+                <w:szCs w:val="18"/>
+                <w:color w:val="000000"/>
+              </w:rPr>
+            </w:pPr>
+            <w:r>
+              <w:rPr>
+                <w:rFonts w:ascii="Calibri" w:hAnsi="Calibri" w:eastAsia="Calibri" w:cs="Calibri"/>
+                <w:i w:val="false"/>
+                <w:b w:val="false"/>
+                <w:u w:val="none"/>
+                <w:strike w:val="false"/>
+                <w:sz w:val="18"/>
+                <w:szCs w:val="18"/>
+                <w:color w:val="000000"/>
+              </w:rPr>
+              <w:t xml:space="preserve">0.615</w:t>
+            </w:r>
+          </w:p>
+        </w:tc>
+        <w:tc>
+          <w:tcPr>
+            <w:tcBorders>
+              <w:bottom w:val="none" w:sz="0" w:space="0" w:color="000000"/>
+              <w:top w:val="none" w:sz="0" w:space="0" w:color="000000"/>
+              <w:left w:val="none" w:sz="0" w:space="0" w:color="000000"/>
+              <w:right w:val="none" w:sz="0" w:space="0" w:color="000000"/>
+            </w:tcBorders>
+            <w:shd w:val="clear" w:color="auto" w:fill="FFFFFF"/>
+            <w:tcMar>
+              <w:top w:w="0" w:type="dxa"/>
+              <w:bottom w:w="0" w:type="dxa"/>
+              <w:left w:w="0" w:type="dxa"/>
+              <w:right w:w="0" w:type="dxa"/>
+            </w:tcMar>
+            <w:vAlign w:val="center"/>
+          </w:tcPr>
+          <w:p>
+            <w:pPr>
+              <w:jc w:val="center"/>
+              <w:pBdr>
+                <w:bottom w:val="none" w:sz="0" w:space="0" w:color="000000"/>
+                <w:top w:val="none" w:sz="0" w:space="0" w:color="000000"/>
+                <w:left w:val="none" w:sz="0" w:space="0" w:color="000000"/>
+                <w:right w:val="none" w:sz="0" w:space="0" w:color="000000"/>
+              </w:pBdr>
+              <w:spacing w:after="60" w:before="60" w:line="240"/>
+              <w:ind w:left="60" w:right="60" w:firstLine="0" w:firstLineChars="0"/>
+              <w:rPr>
+                <w:rFonts w:ascii="Calibri" w:hAnsi="Calibri" w:eastAsia="Calibri" w:cs="Calibri"/>
+                <w:i w:val="false"/>
+                <w:b w:val="false"/>
+                <w:u w:val="none"/>
+                <w:strike w:val="false"/>
+                <w:sz w:val="18"/>
+                <w:szCs w:val="18"/>
+                <w:color w:val="000000"/>
+              </w:rPr>
+            </w:pPr>
+            <w:r>
+              <w:rPr>
+                <w:rFonts w:ascii="Calibri" w:hAnsi="Calibri" w:eastAsia="Calibri" w:cs="Calibri"/>
+                <w:i w:val="false"/>
+                <w:b w:val="false"/>
+                <w:u w:val="none"/>
+                <w:strike w:val="false"/>
+                <w:sz w:val="18"/>
+                <w:szCs w:val="18"/>
+                <w:color w:val="000000"/>
+              </w:rPr>
+              <w:t xml:space="preserve">0.710</w:t>
             </w:r>
           </w:p>
         </w:tc>
@@ -4461,7 +4877,7 @@
       </w:tr>
       <w:tr>
         <w:trPr>
-          <w:trHeight w:val="360" w:hRule="auto"/>
+          <w:trHeight w:val="661" w:hRule="auto"/>
         </w:trPr>
         body8
         <w:tc>
@@ -4514,385 +4930,411 @@
                 <w:szCs w:val="18"/>
                 <w:color w:val="000000"/>
               </w:rPr>
-              <w:t xml:space="preserve">Explicar cómo compartir</w:t>
-            </w:r>
-          </w:p>
-        </w:tc>
-        <w:tc>
-          <w:tcPr>
-            <w:tcBorders>
-              <w:bottom w:val="none" w:sz="0" w:space="0" w:color="000000"/>
-              <w:top w:val="none" w:sz="0" w:space="0" w:color="000000"/>
-              <w:left w:val="none" w:sz="0" w:space="0" w:color="000000"/>
-              <w:right w:val="none" w:sz="0" w:space="0" w:color="000000"/>
-            </w:tcBorders>
-            <w:shd w:val="clear" w:color="auto" w:fill="FFFFFF"/>
-            <w:tcMar>
-              <w:top w:w="0" w:type="dxa"/>
-              <w:bottom w:w="0" w:type="dxa"/>
-              <w:left w:w="0" w:type="dxa"/>
-              <w:right w:w="0" w:type="dxa"/>
-            </w:tcMar>
-            <w:vAlign w:val="center"/>
-          </w:tcPr>
-          <w:p>
-            <w:pPr>
-              <w:jc w:val="center"/>
-              <w:pBdr>
-                <w:bottom w:val="none" w:sz="0" w:space="0" w:color="000000"/>
-                <w:top w:val="none" w:sz="0" w:space="0" w:color="000000"/>
-                <w:left w:val="none" w:sz="0" w:space="0" w:color="000000"/>
-                <w:right w:val="none" w:sz="0" w:space="0" w:color="000000"/>
-              </w:pBdr>
-              <w:spacing w:after="60" w:before="60" w:line="240"/>
-              <w:ind w:left="60" w:right="60" w:firstLine="0" w:firstLineChars="0"/>
-              <w:rPr>
-                <w:rFonts w:ascii="Calibri" w:hAnsi="Calibri" w:eastAsia="Calibri" w:cs="Calibri"/>
-                <w:i w:val="false"/>
-                <w:b w:val="false"/>
-                <w:u w:val="none"/>
-                <w:strike w:val="false"/>
-                <w:sz w:val="18"/>
-                <w:szCs w:val="18"/>
-                <w:color w:val="000000"/>
-              </w:rPr>
-            </w:pPr>
-            <w:r>
-              <w:rPr>
-                <w:rFonts w:ascii="Calibri" w:hAnsi="Calibri" w:eastAsia="Calibri" w:cs="Calibri"/>
-                <w:i w:val="false"/>
-                <w:b w:val="false"/>
-                <w:u w:val="none"/>
-                <w:strike w:val="false"/>
-                <w:sz w:val="18"/>
-                <w:szCs w:val="18"/>
-                <w:color w:val="000000"/>
-              </w:rPr>
-              <w:t xml:space="preserve">0.298</w:t>
-            </w:r>
-          </w:p>
-        </w:tc>
-        <w:tc>
-          <w:tcPr>
-            <w:tcBorders>
-              <w:bottom w:val="none" w:sz="0" w:space="0" w:color="000000"/>
-              <w:top w:val="none" w:sz="0" w:space="0" w:color="000000"/>
-              <w:left w:val="none" w:sz="0" w:space="0" w:color="000000"/>
-              <w:right w:val="none" w:sz="0" w:space="0" w:color="000000"/>
-            </w:tcBorders>
-            <w:shd w:val="clear" w:color="auto" w:fill="FFFFFF"/>
-            <w:tcMar>
-              <w:top w:w="0" w:type="dxa"/>
-              <w:bottom w:w="0" w:type="dxa"/>
-              <w:left w:w="0" w:type="dxa"/>
-              <w:right w:w="0" w:type="dxa"/>
-            </w:tcMar>
-            <w:vAlign w:val="center"/>
-          </w:tcPr>
-          <w:p>
-            <w:pPr>
-              <w:jc w:val="center"/>
-              <w:pBdr>
-                <w:bottom w:val="none" w:sz="0" w:space="0" w:color="000000"/>
-                <w:top w:val="none" w:sz="0" w:space="0" w:color="000000"/>
-                <w:left w:val="none" w:sz="0" w:space="0" w:color="000000"/>
-                <w:right w:val="none" w:sz="0" w:space="0" w:color="000000"/>
-              </w:pBdr>
-              <w:spacing w:after="60" w:before="60" w:line="240"/>
-              <w:ind w:left="60" w:right="60" w:firstLine="0" w:firstLineChars="0"/>
-              <w:rPr>
-                <w:rFonts w:ascii="Calibri" w:hAnsi="Calibri" w:eastAsia="Calibri" w:cs="Calibri"/>
-                <w:i w:val="false"/>
-                <w:b w:val="false"/>
-                <w:u w:val="none"/>
-                <w:strike w:val="false"/>
-                <w:sz w:val="18"/>
-                <w:szCs w:val="18"/>
-                <w:color w:val="000000"/>
-              </w:rPr>
-            </w:pPr>
-            <w:r>
-              <w:rPr>
-                <w:rFonts w:ascii="Calibri" w:hAnsi="Calibri" w:eastAsia="Calibri" w:cs="Calibri"/>
-                <w:i w:val="false"/>
-                <w:b w:val="false"/>
-                <w:u w:val="none"/>
-                <w:strike w:val="false"/>
-                <w:sz w:val="18"/>
-                <w:szCs w:val="18"/>
-                <w:color w:val="000000"/>
-              </w:rPr>
-              <w:t xml:space="preserve">0.340</w:t>
-            </w:r>
-          </w:p>
-        </w:tc>
-        <w:tc>
-          <w:tcPr>
-            <w:tcBorders>
-              <w:bottom w:val="none" w:sz="0" w:space="0" w:color="000000"/>
-              <w:top w:val="none" w:sz="0" w:space="0" w:color="000000"/>
-              <w:left w:val="none" w:sz="0" w:space="0" w:color="000000"/>
-              <w:right w:val="none" w:sz="0" w:space="0" w:color="000000"/>
-            </w:tcBorders>
-            <w:shd w:val="clear" w:color="auto" w:fill="FFFFFF"/>
-            <w:tcMar>
-              <w:top w:w="0" w:type="dxa"/>
-              <w:bottom w:w="0" w:type="dxa"/>
-              <w:left w:w="0" w:type="dxa"/>
-              <w:right w:w="0" w:type="dxa"/>
-            </w:tcMar>
-            <w:vAlign w:val="center"/>
-          </w:tcPr>
-          <w:p>
-            <w:pPr>
-              <w:jc w:val="center"/>
-              <w:pBdr>
-                <w:bottom w:val="none" w:sz="0" w:space="0" w:color="000000"/>
-                <w:top w:val="none" w:sz="0" w:space="0" w:color="000000"/>
-                <w:left w:val="none" w:sz="0" w:space="0" w:color="000000"/>
-                <w:right w:val="none" w:sz="0" w:space="0" w:color="000000"/>
-              </w:pBdr>
-              <w:spacing w:after="60" w:before="60" w:line="240"/>
-              <w:ind w:left="60" w:right="60" w:firstLine="0" w:firstLineChars="0"/>
-              <w:rPr>
-                <w:rFonts w:ascii="Calibri" w:hAnsi="Calibri" w:eastAsia="Calibri" w:cs="Calibri"/>
-                <w:i w:val="false"/>
-                <w:b w:val="false"/>
-                <w:u w:val="none"/>
-                <w:strike w:val="false"/>
-                <w:sz w:val="18"/>
-                <w:szCs w:val="18"/>
-                <w:color w:val="000000"/>
-              </w:rPr>
-            </w:pPr>
-            <w:r>
-              <w:rPr>
-                <w:rFonts w:ascii="Calibri" w:hAnsi="Calibri" w:eastAsia="Calibri" w:cs="Calibri"/>
-                <w:i w:val="false"/>
-                <w:b w:val="false"/>
-                <w:u w:val="none"/>
-                <w:strike w:val="false"/>
-                <w:sz w:val="18"/>
-                <w:szCs w:val="18"/>
-                <w:color w:val="000000"/>
-              </w:rPr>
-              <w:t xml:space="preserve">0.354</w:t>
-            </w:r>
-          </w:p>
-        </w:tc>
-        <w:tc>
-          <w:tcPr>
-            <w:tcBorders>
-              <w:bottom w:val="none" w:sz="0" w:space="0" w:color="000000"/>
-              <w:top w:val="none" w:sz="0" w:space="0" w:color="000000"/>
-              <w:left w:val="none" w:sz="0" w:space="0" w:color="000000"/>
-              <w:right w:val="none" w:sz="0" w:space="0" w:color="000000"/>
-            </w:tcBorders>
-            <w:shd w:val="clear" w:color="auto" w:fill="FFFFFF"/>
-            <w:tcMar>
-              <w:top w:w="0" w:type="dxa"/>
-              <w:bottom w:w="0" w:type="dxa"/>
-              <w:left w:w="0" w:type="dxa"/>
-              <w:right w:w="0" w:type="dxa"/>
-            </w:tcMar>
-            <w:vAlign w:val="center"/>
-          </w:tcPr>
-          <w:p>
-            <w:pPr>
-              <w:jc w:val="center"/>
-              <w:pBdr>
-                <w:bottom w:val="none" w:sz="0" w:space="0" w:color="000000"/>
-                <w:top w:val="none" w:sz="0" w:space="0" w:color="000000"/>
-                <w:left w:val="none" w:sz="0" w:space="0" w:color="000000"/>
-                <w:right w:val="none" w:sz="0" w:space="0" w:color="000000"/>
-              </w:pBdr>
-              <w:spacing w:after="60" w:before="60" w:line="240"/>
-              <w:ind w:left="60" w:right="60" w:firstLine="0" w:firstLineChars="0"/>
-              <w:rPr>
-                <w:rFonts w:ascii="Calibri" w:hAnsi="Calibri" w:eastAsia="Calibri" w:cs="Calibri"/>
-                <w:i w:val="false"/>
-                <w:b w:val="false"/>
-                <w:u w:val="none"/>
-                <w:strike w:val="false"/>
-                <w:sz w:val="18"/>
-                <w:szCs w:val="18"/>
-                <w:color w:val="000000"/>
-              </w:rPr>
-            </w:pPr>
-            <w:r>
-              <w:rPr>
-                <w:rFonts w:ascii="Calibri" w:hAnsi="Calibri" w:eastAsia="Calibri" w:cs="Calibri"/>
-                <w:i w:val="false"/>
-                <w:b w:val="false"/>
-                <w:u w:val="none"/>
-                <w:strike w:val="false"/>
-                <w:sz w:val="18"/>
-                <w:szCs w:val="18"/>
-                <w:color w:val="000000"/>
-              </w:rPr>
-              <w:t xml:space="preserve">0.586</w:t>
-            </w:r>
-          </w:p>
-        </w:tc>
-        <w:tc>
-          <w:tcPr>
-            <w:tcBorders>
-              <w:bottom w:val="none" w:sz="0" w:space="0" w:color="000000"/>
-              <w:top w:val="none" w:sz="0" w:space="0" w:color="000000"/>
-              <w:left w:val="none" w:sz="0" w:space="0" w:color="000000"/>
-              <w:right w:val="none" w:sz="0" w:space="0" w:color="000000"/>
-            </w:tcBorders>
-            <w:shd w:val="clear" w:color="auto" w:fill="FFFFFF"/>
-            <w:tcMar>
-              <w:top w:w="0" w:type="dxa"/>
-              <w:bottom w:w="0" w:type="dxa"/>
-              <w:left w:w="0" w:type="dxa"/>
-              <w:right w:w="0" w:type="dxa"/>
-            </w:tcMar>
-            <w:vAlign w:val="center"/>
-          </w:tcPr>
-          <w:p>
-            <w:pPr>
-              <w:jc w:val="center"/>
-              <w:pBdr>
-                <w:bottom w:val="none" w:sz="0" w:space="0" w:color="000000"/>
-                <w:top w:val="none" w:sz="0" w:space="0" w:color="000000"/>
-                <w:left w:val="none" w:sz="0" w:space="0" w:color="000000"/>
-                <w:right w:val="none" w:sz="0" w:space="0" w:color="000000"/>
-              </w:pBdr>
-              <w:spacing w:after="60" w:before="60" w:line="240"/>
-              <w:ind w:left="60" w:right="60" w:firstLine="0" w:firstLineChars="0"/>
-              <w:rPr>
-                <w:rFonts w:ascii="Calibri" w:hAnsi="Calibri" w:eastAsia="Calibri" w:cs="Calibri"/>
-                <w:i w:val="false"/>
-                <w:b w:val="false"/>
-                <w:u w:val="none"/>
-                <w:strike w:val="false"/>
-                <w:sz w:val="18"/>
-                <w:szCs w:val="18"/>
-                <w:color w:val="000000"/>
-              </w:rPr>
-            </w:pPr>
-            <w:r>
-              <w:rPr>
-                <w:rFonts w:ascii="Calibri" w:hAnsi="Calibri" w:eastAsia="Calibri" w:cs="Calibri"/>
-                <w:i w:val="false"/>
-                <w:b w:val="false"/>
-                <w:u w:val="none"/>
-                <w:strike w:val="false"/>
-                <w:sz w:val="18"/>
-                <w:szCs w:val="18"/>
-                <w:color w:val="000000"/>
-              </w:rPr>
-              <w:t xml:space="preserve">0.610</w:t>
-            </w:r>
-          </w:p>
-        </w:tc>
-        <w:tc>
-          <w:tcPr>
-            <w:tcBorders>
-              <w:bottom w:val="none" w:sz="0" w:space="0" w:color="000000"/>
-              <w:top w:val="none" w:sz="0" w:space="0" w:color="000000"/>
-              <w:left w:val="none" w:sz="0" w:space="0" w:color="000000"/>
-              <w:right w:val="none" w:sz="0" w:space="0" w:color="000000"/>
-            </w:tcBorders>
-            <w:shd w:val="clear" w:color="auto" w:fill="FFFFFF"/>
-            <w:tcMar>
-              <w:top w:w="0" w:type="dxa"/>
-              <w:bottom w:w="0" w:type="dxa"/>
-              <w:left w:w="0" w:type="dxa"/>
-              <w:right w:w="0" w:type="dxa"/>
-            </w:tcMar>
-            <w:vAlign w:val="center"/>
-          </w:tcPr>
-          <w:p>
-            <w:pPr>
-              <w:jc w:val="center"/>
-              <w:pBdr>
-                <w:bottom w:val="none" w:sz="0" w:space="0" w:color="000000"/>
-                <w:top w:val="none" w:sz="0" w:space="0" w:color="000000"/>
-                <w:left w:val="none" w:sz="0" w:space="0" w:color="000000"/>
-                <w:right w:val="none" w:sz="0" w:space="0" w:color="000000"/>
-              </w:pBdr>
-              <w:spacing w:after="60" w:before="60" w:line="240"/>
-              <w:ind w:left="60" w:right="60" w:firstLine="0" w:firstLineChars="0"/>
-              <w:rPr>
-                <w:rFonts w:ascii="Calibri" w:hAnsi="Calibri" w:eastAsia="Calibri" w:cs="Calibri"/>
-                <w:i w:val="false"/>
-                <w:b w:val="false"/>
-                <w:u w:val="none"/>
-                <w:strike w:val="false"/>
-                <w:sz w:val="18"/>
-                <w:szCs w:val="18"/>
-                <w:color w:val="000000"/>
-              </w:rPr>
-            </w:pPr>
-            <w:r>
-              <w:rPr>
-                <w:rFonts w:ascii="Calibri" w:hAnsi="Calibri" w:eastAsia="Calibri" w:cs="Calibri"/>
-                <w:i w:val="false"/>
-                <w:b w:val="false"/>
-                <w:u w:val="none"/>
-                <w:strike w:val="false"/>
-                <w:sz w:val="18"/>
-                <w:szCs w:val="18"/>
-                <w:color w:val="000000"/>
-              </w:rPr>
-              <w:t xml:space="preserve">0.684</w:t>
-            </w:r>
-          </w:p>
-        </w:tc>
-        <w:tc>
-          <w:tcPr>
-            <w:tcBorders>
-              <w:bottom w:val="none" w:sz="0" w:space="0" w:color="000000"/>
-              <w:top w:val="none" w:sz="0" w:space="0" w:color="000000"/>
-              <w:left w:val="none" w:sz="0" w:space="0" w:color="000000"/>
-              <w:right w:val="none" w:sz="0" w:space="0" w:color="000000"/>
-            </w:tcBorders>
-            <w:shd w:val="clear" w:color="auto" w:fill="FFFFFF"/>
-            <w:tcMar>
-              <w:top w:w="0" w:type="dxa"/>
-              <w:bottom w:w="0" w:type="dxa"/>
-              <w:left w:w="0" w:type="dxa"/>
-              <w:right w:w="0" w:type="dxa"/>
-            </w:tcMar>
-            <w:vAlign w:val="center"/>
-          </w:tcPr>
-          <w:p>
-            <w:pPr>
-              <w:jc w:val="center"/>
-              <w:pBdr>
-                <w:bottom w:val="none" w:sz="0" w:space="0" w:color="000000"/>
-                <w:top w:val="none" w:sz="0" w:space="0" w:color="000000"/>
-                <w:left w:val="none" w:sz="0" w:space="0" w:color="000000"/>
-                <w:right w:val="none" w:sz="0" w:space="0" w:color="000000"/>
-              </w:pBdr>
-              <w:spacing w:after="60" w:before="60" w:line="240"/>
-              <w:ind w:left="60" w:right="60" w:firstLine="0" w:firstLineChars="0"/>
-              <w:rPr>
-                <w:rFonts w:ascii="Calibri" w:hAnsi="Calibri" w:eastAsia="Calibri" w:cs="Calibri"/>
-                <w:i w:val="false"/>
-                <w:b w:val="false"/>
-                <w:u w:val="none"/>
-                <w:strike w:val="false"/>
-                <w:sz w:val="18"/>
-                <w:szCs w:val="18"/>
-                <w:color w:val="000000"/>
-              </w:rPr>
-            </w:pPr>
-            <w:r>
-              <w:rPr>
-                <w:rFonts w:ascii="Calibri" w:hAnsi="Calibri" w:eastAsia="Calibri" w:cs="Calibri"/>
-                <w:i w:val="false"/>
-                <w:b w:val="false"/>
-                <w:u w:val="none"/>
-                <w:strike w:val="false"/>
-                <w:sz w:val="18"/>
-                <w:szCs w:val="18"/>
-                <w:color w:val="000000"/>
-              </w:rPr>
-              <w:t xml:space="preserve">0.702</w:t>
+              <w:t xml:space="preserve">Explicar cómo</w:t>
+            </w:r>
+            <w:r>
+              <w:rPr>
+                <w:rFonts w:ascii="Calibri" w:hAnsi="Calibri" w:eastAsia="Calibri" w:cs="Calibri"/>
+                <w:i w:val="false"/>
+                <w:b w:val="false"/>
+                <w:u w:val="none"/>
+                <w:strike w:val="false"/>
+                <w:sz w:val="18"/>
+                <w:szCs w:val="18"/>
+                <w:color w:val="000000"/>
+              </w:rPr>
+              <w:br/>
+            </w:r>
+            <w:r>
+              <w:rPr>
+                <w:rFonts w:ascii="Calibri" w:hAnsi="Calibri" w:eastAsia="Calibri" w:cs="Calibri"/>
+                <w:i w:val="false"/>
+                <w:b w:val="false"/>
+                <w:u w:val="none"/>
+                <w:strike w:val="false"/>
+                <w:sz w:val="18"/>
+                <w:szCs w:val="18"/>
+                <w:color w:val="000000"/>
+              </w:rPr>
+              <w:t xml:space="preserve">compartir</w:t>
+            </w:r>
+          </w:p>
+        </w:tc>
+        <w:tc>
+          <w:tcPr>
+            <w:tcBorders>
+              <w:bottom w:val="none" w:sz="0" w:space="0" w:color="000000"/>
+              <w:top w:val="none" w:sz="0" w:space="0" w:color="000000"/>
+              <w:left w:val="none" w:sz="0" w:space="0" w:color="000000"/>
+              <w:right w:val="none" w:sz="0" w:space="0" w:color="000000"/>
+            </w:tcBorders>
+            <w:shd w:val="clear" w:color="auto" w:fill="FFFFFF"/>
+            <w:tcMar>
+              <w:top w:w="0" w:type="dxa"/>
+              <w:bottom w:w="0" w:type="dxa"/>
+              <w:left w:w="0" w:type="dxa"/>
+              <w:right w:w="0" w:type="dxa"/>
+            </w:tcMar>
+            <w:vAlign w:val="center"/>
+          </w:tcPr>
+          <w:p>
+            <w:pPr>
+              <w:jc w:val="center"/>
+              <w:pBdr>
+                <w:bottom w:val="none" w:sz="0" w:space="0" w:color="000000"/>
+                <w:top w:val="none" w:sz="0" w:space="0" w:color="000000"/>
+                <w:left w:val="none" w:sz="0" w:space="0" w:color="000000"/>
+                <w:right w:val="none" w:sz="0" w:space="0" w:color="000000"/>
+              </w:pBdr>
+              <w:spacing w:after="60" w:before="60" w:line="240"/>
+              <w:ind w:left="60" w:right="60" w:firstLine="0" w:firstLineChars="0"/>
+              <w:rPr>
+                <w:rFonts w:ascii="Calibri" w:hAnsi="Calibri" w:eastAsia="Calibri" w:cs="Calibri"/>
+                <w:i w:val="false"/>
+                <w:b w:val="false"/>
+                <w:u w:val="none"/>
+                <w:strike w:val="false"/>
+                <w:sz w:val="18"/>
+                <w:szCs w:val="18"/>
+                <w:color w:val="000000"/>
+              </w:rPr>
+            </w:pPr>
+            <w:r>
+              <w:rPr>
+                <w:rFonts w:ascii="Calibri" w:hAnsi="Calibri" w:eastAsia="Calibri" w:cs="Calibri"/>
+                <w:i w:val="false"/>
+                <w:b w:val="false"/>
+                <w:u w:val="none"/>
+                <w:strike w:val="false"/>
+                <w:sz w:val="18"/>
+                <w:szCs w:val="18"/>
+                <w:color w:val="000000"/>
+              </w:rPr>
+              <w:t xml:space="preserve">0.292</w:t>
+            </w:r>
+          </w:p>
+        </w:tc>
+        <w:tc>
+          <w:tcPr>
+            <w:tcBorders>
+              <w:bottom w:val="none" w:sz="0" w:space="0" w:color="000000"/>
+              <w:top w:val="none" w:sz="0" w:space="0" w:color="000000"/>
+              <w:left w:val="none" w:sz="0" w:space="0" w:color="000000"/>
+              <w:right w:val="none" w:sz="0" w:space="0" w:color="000000"/>
+            </w:tcBorders>
+            <w:shd w:val="clear" w:color="auto" w:fill="FFFFFF"/>
+            <w:tcMar>
+              <w:top w:w="0" w:type="dxa"/>
+              <w:bottom w:w="0" w:type="dxa"/>
+              <w:left w:w="0" w:type="dxa"/>
+              <w:right w:w="0" w:type="dxa"/>
+            </w:tcMar>
+            <w:vAlign w:val="center"/>
+          </w:tcPr>
+          <w:p>
+            <w:pPr>
+              <w:jc w:val="center"/>
+              <w:pBdr>
+                <w:bottom w:val="none" w:sz="0" w:space="0" w:color="000000"/>
+                <w:top w:val="none" w:sz="0" w:space="0" w:color="000000"/>
+                <w:left w:val="none" w:sz="0" w:space="0" w:color="000000"/>
+                <w:right w:val="none" w:sz="0" w:space="0" w:color="000000"/>
+              </w:pBdr>
+              <w:spacing w:after="60" w:before="60" w:line="240"/>
+              <w:ind w:left="60" w:right="60" w:firstLine="0" w:firstLineChars="0"/>
+              <w:rPr>
+                <w:rFonts w:ascii="Calibri" w:hAnsi="Calibri" w:eastAsia="Calibri" w:cs="Calibri"/>
+                <w:i w:val="false"/>
+                <w:b w:val="false"/>
+                <w:u w:val="none"/>
+                <w:strike w:val="false"/>
+                <w:sz w:val="18"/>
+                <w:szCs w:val="18"/>
+                <w:color w:val="000000"/>
+              </w:rPr>
+            </w:pPr>
+            <w:r>
+              <w:rPr>
+                <w:rFonts w:ascii="Calibri" w:hAnsi="Calibri" w:eastAsia="Calibri" w:cs="Calibri"/>
+                <w:i w:val="false"/>
+                <w:b w:val="false"/>
+                <w:u w:val="none"/>
+                <w:strike w:val="false"/>
+                <w:sz w:val="18"/>
+                <w:szCs w:val="18"/>
+                <w:color w:val="000000"/>
+              </w:rPr>
+              <w:t xml:space="preserve">0.349</w:t>
+            </w:r>
+          </w:p>
+        </w:tc>
+        <w:tc>
+          <w:tcPr>
+            <w:tcBorders>
+              <w:bottom w:val="none" w:sz="0" w:space="0" w:color="000000"/>
+              <w:top w:val="none" w:sz="0" w:space="0" w:color="000000"/>
+              <w:left w:val="none" w:sz="0" w:space="0" w:color="000000"/>
+              <w:right w:val="none" w:sz="0" w:space="0" w:color="000000"/>
+            </w:tcBorders>
+            <w:shd w:val="clear" w:color="auto" w:fill="FFFFFF"/>
+            <w:tcMar>
+              <w:top w:w="0" w:type="dxa"/>
+              <w:bottom w:w="0" w:type="dxa"/>
+              <w:left w:w="0" w:type="dxa"/>
+              <w:right w:w="0" w:type="dxa"/>
+            </w:tcMar>
+            <w:vAlign w:val="center"/>
+          </w:tcPr>
+          <w:p>
+            <w:pPr>
+              <w:jc w:val="center"/>
+              <w:pBdr>
+                <w:bottom w:val="none" w:sz="0" w:space="0" w:color="000000"/>
+                <w:top w:val="none" w:sz="0" w:space="0" w:color="000000"/>
+                <w:left w:val="none" w:sz="0" w:space="0" w:color="000000"/>
+                <w:right w:val="none" w:sz="0" w:space="0" w:color="000000"/>
+              </w:pBdr>
+              <w:spacing w:after="60" w:before="60" w:line="240"/>
+              <w:ind w:left="60" w:right="60" w:firstLine="0" w:firstLineChars="0"/>
+              <w:rPr>
+                <w:rFonts w:ascii="Calibri" w:hAnsi="Calibri" w:eastAsia="Calibri" w:cs="Calibri"/>
+                <w:i w:val="false"/>
+                <w:b w:val="false"/>
+                <w:u w:val="none"/>
+                <w:strike w:val="false"/>
+                <w:sz w:val="18"/>
+                <w:szCs w:val="18"/>
+                <w:color w:val="000000"/>
+              </w:rPr>
+            </w:pPr>
+            <w:r>
+              <w:rPr>
+                <w:rFonts w:ascii="Calibri" w:hAnsi="Calibri" w:eastAsia="Calibri" w:cs="Calibri"/>
+                <w:i w:val="false"/>
+                <w:b w:val="false"/>
+                <w:u w:val="none"/>
+                <w:strike w:val="false"/>
+                <w:sz w:val="18"/>
+                <w:szCs w:val="18"/>
+                <w:color w:val="000000"/>
+              </w:rPr>
+              <w:t xml:space="preserve">0.365</w:t>
+            </w:r>
+          </w:p>
+        </w:tc>
+        <w:tc>
+          <w:tcPr>
+            <w:tcBorders>
+              <w:bottom w:val="none" w:sz="0" w:space="0" w:color="000000"/>
+              <w:top w:val="none" w:sz="0" w:space="0" w:color="000000"/>
+              <w:left w:val="none" w:sz="0" w:space="0" w:color="000000"/>
+              <w:right w:val="none" w:sz="0" w:space="0" w:color="000000"/>
+            </w:tcBorders>
+            <w:shd w:val="clear" w:color="auto" w:fill="FFFFFF"/>
+            <w:tcMar>
+              <w:top w:w="0" w:type="dxa"/>
+              <w:bottom w:w="0" w:type="dxa"/>
+              <w:left w:w="0" w:type="dxa"/>
+              <w:right w:w="0" w:type="dxa"/>
+            </w:tcMar>
+            <w:vAlign w:val="center"/>
+          </w:tcPr>
+          <w:p>
+            <w:pPr>
+              <w:jc w:val="center"/>
+              <w:pBdr>
+                <w:bottom w:val="none" w:sz="0" w:space="0" w:color="000000"/>
+                <w:top w:val="none" w:sz="0" w:space="0" w:color="000000"/>
+                <w:left w:val="none" w:sz="0" w:space="0" w:color="000000"/>
+                <w:right w:val="none" w:sz="0" w:space="0" w:color="000000"/>
+              </w:pBdr>
+              <w:spacing w:after="60" w:before="60" w:line="240"/>
+              <w:ind w:left="60" w:right="60" w:firstLine="0" w:firstLineChars="0"/>
+              <w:rPr>
+                <w:rFonts w:ascii="Calibri" w:hAnsi="Calibri" w:eastAsia="Calibri" w:cs="Calibri"/>
+                <w:i w:val="false"/>
+                <w:b w:val="false"/>
+                <w:u w:val="none"/>
+                <w:strike w:val="false"/>
+                <w:sz w:val="18"/>
+                <w:szCs w:val="18"/>
+                <w:color w:val="000000"/>
+              </w:rPr>
+            </w:pPr>
+            <w:r>
+              <w:rPr>
+                <w:rFonts w:ascii="Calibri" w:hAnsi="Calibri" w:eastAsia="Calibri" w:cs="Calibri"/>
+                <w:i w:val="false"/>
+                <w:b w:val="false"/>
+                <w:u w:val="none"/>
+                <w:strike w:val="false"/>
+                <w:sz w:val="18"/>
+                <w:szCs w:val="18"/>
+                <w:color w:val="000000"/>
+              </w:rPr>
+              <w:t xml:space="preserve">0.584</w:t>
+            </w:r>
+          </w:p>
+        </w:tc>
+        <w:tc>
+          <w:tcPr>
+            <w:tcBorders>
+              <w:bottom w:val="none" w:sz="0" w:space="0" w:color="000000"/>
+              <w:top w:val="none" w:sz="0" w:space="0" w:color="000000"/>
+              <w:left w:val="none" w:sz="0" w:space="0" w:color="000000"/>
+              <w:right w:val="none" w:sz="0" w:space="0" w:color="000000"/>
+            </w:tcBorders>
+            <w:shd w:val="clear" w:color="auto" w:fill="FFFFFF"/>
+            <w:tcMar>
+              <w:top w:w="0" w:type="dxa"/>
+              <w:bottom w:w="0" w:type="dxa"/>
+              <w:left w:w="0" w:type="dxa"/>
+              <w:right w:w="0" w:type="dxa"/>
+            </w:tcMar>
+            <w:vAlign w:val="center"/>
+          </w:tcPr>
+          <w:p>
+            <w:pPr>
+              <w:jc w:val="center"/>
+              <w:pBdr>
+                <w:bottom w:val="none" w:sz="0" w:space="0" w:color="000000"/>
+                <w:top w:val="none" w:sz="0" w:space="0" w:color="000000"/>
+                <w:left w:val="none" w:sz="0" w:space="0" w:color="000000"/>
+                <w:right w:val="none" w:sz="0" w:space="0" w:color="000000"/>
+              </w:pBdr>
+              <w:spacing w:after="60" w:before="60" w:line="240"/>
+              <w:ind w:left="60" w:right="60" w:firstLine="0" w:firstLineChars="0"/>
+              <w:rPr>
+                <w:rFonts w:ascii="Calibri" w:hAnsi="Calibri" w:eastAsia="Calibri" w:cs="Calibri"/>
+                <w:i w:val="false"/>
+                <w:b w:val="false"/>
+                <w:u w:val="none"/>
+                <w:strike w:val="false"/>
+                <w:sz w:val="18"/>
+                <w:szCs w:val="18"/>
+                <w:color w:val="000000"/>
+              </w:rPr>
+            </w:pPr>
+            <w:r>
+              <w:rPr>
+                <w:rFonts w:ascii="Calibri" w:hAnsi="Calibri" w:eastAsia="Calibri" w:cs="Calibri"/>
+                <w:i w:val="false"/>
+                <w:b w:val="false"/>
+                <w:u w:val="none"/>
+                <w:strike w:val="false"/>
+                <w:sz w:val="18"/>
+                <w:szCs w:val="18"/>
+                <w:color w:val="000000"/>
+              </w:rPr>
+              <w:t xml:space="preserve">0.615</w:t>
+            </w:r>
+          </w:p>
+        </w:tc>
+        <w:tc>
+          <w:tcPr>
+            <w:tcBorders>
+              <w:bottom w:val="none" w:sz="0" w:space="0" w:color="000000"/>
+              <w:top w:val="none" w:sz="0" w:space="0" w:color="000000"/>
+              <w:left w:val="none" w:sz="0" w:space="0" w:color="000000"/>
+              <w:right w:val="none" w:sz="0" w:space="0" w:color="000000"/>
+            </w:tcBorders>
+            <w:shd w:val="clear" w:color="auto" w:fill="FFFFFF"/>
+            <w:tcMar>
+              <w:top w:w="0" w:type="dxa"/>
+              <w:bottom w:w="0" w:type="dxa"/>
+              <w:left w:w="0" w:type="dxa"/>
+              <w:right w:w="0" w:type="dxa"/>
+            </w:tcMar>
+            <w:vAlign w:val="center"/>
+          </w:tcPr>
+          <w:p>
+            <w:pPr>
+              <w:jc w:val="center"/>
+              <w:pBdr>
+                <w:bottom w:val="none" w:sz="0" w:space="0" w:color="000000"/>
+                <w:top w:val="none" w:sz="0" w:space="0" w:color="000000"/>
+                <w:left w:val="none" w:sz="0" w:space="0" w:color="000000"/>
+                <w:right w:val="none" w:sz="0" w:space="0" w:color="000000"/>
+              </w:pBdr>
+              <w:spacing w:after="60" w:before="60" w:line="240"/>
+              <w:ind w:left="60" w:right="60" w:firstLine="0" w:firstLineChars="0"/>
+              <w:rPr>
+                <w:rFonts w:ascii="Calibri" w:hAnsi="Calibri" w:eastAsia="Calibri" w:cs="Calibri"/>
+                <w:i w:val="false"/>
+                <w:b w:val="false"/>
+                <w:u w:val="none"/>
+                <w:strike w:val="false"/>
+                <w:sz w:val="18"/>
+                <w:szCs w:val="18"/>
+                <w:color w:val="000000"/>
+              </w:rPr>
+            </w:pPr>
+            <w:r>
+              <w:rPr>
+                <w:rFonts w:ascii="Calibri" w:hAnsi="Calibri" w:eastAsia="Calibri" w:cs="Calibri"/>
+                <w:i w:val="false"/>
+                <w:b w:val="false"/>
+                <w:u w:val="none"/>
+                <w:strike w:val="false"/>
+                <w:sz w:val="18"/>
+                <w:szCs w:val="18"/>
+                <w:color w:val="000000"/>
+              </w:rPr>
+              <w:t xml:space="preserve">0.673</w:t>
+            </w:r>
+          </w:p>
+        </w:tc>
+        <w:tc>
+          <w:tcPr>
+            <w:tcBorders>
+              <w:bottom w:val="none" w:sz="0" w:space="0" w:color="000000"/>
+              <w:top w:val="none" w:sz="0" w:space="0" w:color="000000"/>
+              <w:left w:val="none" w:sz="0" w:space="0" w:color="000000"/>
+              <w:right w:val="none" w:sz="0" w:space="0" w:color="000000"/>
+            </w:tcBorders>
+            <w:shd w:val="clear" w:color="auto" w:fill="FFFFFF"/>
+            <w:tcMar>
+              <w:top w:w="0" w:type="dxa"/>
+              <w:bottom w:w="0" w:type="dxa"/>
+              <w:left w:w="0" w:type="dxa"/>
+              <w:right w:w="0" w:type="dxa"/>
+            </w:tcMar>
+            <w:vAlign w:val="center"/>
+          </w:tcPr>
+          <w:p>
+            <w:pPr>
+              <w:jc w:val="center"/>
+              <w:pBdr>
+                <w:bottom w:val="none" w:sz="0" w:space="0" w:color="000000"/>
+                <w:top w:val="none" w:sz="0" w:space="0" w:color="000000"/>
+                <w:left w:val="none" w:sz="0" w:space="0" w:color="000000"/>
+                <w:right w:val="none" w:sz="0" w:space="0" w:color="000000"/>
+              </w:pBdr>
+              <w:spacing w:after="60" w:before="60" w:line="240"/>
+              <w:ind w:left="60" w:right="60" w:firstLine="0" w:firstLineChars="0"/>
+              <w:rPr>
+                <w:rFonts w:ascii="Calibri" w:hAnsi="Calibri" w:eastAsia="Calibri" w:cs="Calibri"/>
+                <w:i w:val="false"/>
+                <w:b w:val="false"/>
+                <w:u w:val="none"/>
+                <w:strike w:val="false"/>
+                <w:sz w:val="18"/>
+                <w:szCs w:val="18"/>
+                <w:color w:val="000000"/>
+              </w:rPr>
+            </w:pPr>
+            <w:r>
+              <w:rPr>
+                <w:rFonts w:ascii="Calibri" w:hAnsi="Calibri" w:eastAsia="Calibri" w:cs="Calibri"/>
+                <w:i w:val="false"/>
+                <w:b w:val="false"/>
+                <w:u w:val="none"/>
+                <w:strike w:val="false"/>
+                <w:sz w:val="18"/>
+                <w:szCs w:val="18"/>
+                <w:color w:val="000000"/>
+              </w:rPr>
+              <w:t xml:space="preserve">0.694</w:t>
             </w:r>
           </w:p>
         </w:tc>
@@ -5007,7 +5449,7 @@
       </w:tr>
       <w:tr>
         <w:trPr>
-          <w:trHeight w:val="360" w:hRule="auto"/>
+          <w:trHeight w:val="581" w:hRule="auto"/>
         </w:trPr>
         body9
         <w:tc>
@@ -5060,7 +5502,33 @@
                 <w:szCs w:val="18"/>
                 <w:color w:val="000000"/>
               </w:rPr>
-              <w:t xml:space="preserve">Escribir/editar texto</w:t>
+              <w:t xml:space="preserve">Escribir/</w:t>
+            </w:r>
+            <w:r>
+              <w:rPr>
+                <w:rFonts w:ascii="Calibri" w:hAnsi="Calibri" w:eastAsia="Calibri" w:cs="Calibri"/>
+                <w:i w:val="false"/>
+                <w:b w:val="false"/>
+                <w:u w:val="none"/>
+                <w:strike w:val="false"/>
+                <w:sz w:val="18"/>
+                <w:szCs w:val="18"/>
+                <w:color w:val="000000"/>
+              </w:rPr>
+              <w:br/>
+            </w:r>
+            <w:r>
+              <w:rPr>
+                <w:rFonts w:ascii="Calibri" w:hAnsi="Calibri" w:eastAsia="Calibri" w:cs="Calibri"/>
+                <w:i w:val="false"/>
+                <w:b w:val="false"/>
+                <w:u w:val="none"/>
+                <w:strike w:val="false"/>
+                <w:sz w:val="18"/>
+                <w:szCs w:val="18"/>
+                <w:color w:val="000000"/>
+              </w:rPr>
+              <w:t xml:space="preserve">editar texto</w:t>
             </w:r>
           </w:p>
         </w:tc>
@@ -5114,7 +5582,7 @@
                 <w:szCs w:val="18"/>
                 <w:color w:val="000000"/>
               </w:rPr>
-              <w:t xml:space="preserve">0.250</w:t>
+              <w:t xml:space="preserve">0.258</w:t>
             </w:r>
           </w:p>
         </w:tc>
@@ -5168,7 +5636,7 @@
                 <w:szCs w:val="18"/>
                 <w:color w:val="000000"/>
               </w:rPr>
-              <w:t xml:space="preserve">0.296</w:t>
+              <w:t xml:space="preserve">0.318</w:t>
             </w:r>
           </w:p>
         </w:tc>
@@ -5222,7 +5690,7 @@
                 <w:szCs w:val="18"/>
                 <w:color w:val="000000"/>
               </w:rPr>
-              <w:t xml:space="preserve">0.301</w:t>
+              <w:t xml:space="preserve">0.316</w:t>
             </w:r>
           </w:p>
         </w:tc>
@@ -5276,7 +5744,7 @@
                 <w:szCs w:val="18"/>
                 <w:color w:val="000000"/>
               </w:rPr>
-              <w:t xml:space="preserve">0.617</w:t>
+              <w:t xml:space="preserve">0.623</w:t>
             </w:r>
           </w:p>
         </w:tc>
@@ -5330,7 +5798,7 @@
                 <w:szCs w:val="18"/>
                 <w:color w:val="000000"/>
               </w:rPr>
-              <w:t xml:space="preserve">0.614</w:t>
+              <w:t xml:space="preserve">0.630</w:t>
             </w:r>
           </w:p>
         </w:tc>
@@ -5384,7 +5852,7 @@
                 <w:szCs w:val="18"/>
                 <w:color w:val="000000"/>
               </w:rPr>
-              <w:t xml:space="preserve">0.650</w:t>
+              <w:t xml:space="preserve">0.660</w:t>
             </w:r>
           </w:p>
         </w:tc>
@@ -5438,7 +5906,7 @@
                 <w:szCs w:val="18"/>
                 <w:color w:val="000000"/>
               </w:rPr>
-              <w:t xml:space="preserve">0.668</w:t>
+              <w:t xml:space="preserve">0.670</w:t>
             </w:r>
           </w:p>
         </w:tc>

</xml_diff>